<commit_message>
Refresh files, adding Index
</commit_message>
<xml_diff>
--- a/arc - Gestion/ODP_Organizacion Del Proyecto/APH_ODP_C1.docx
+++ b/arc - Gestion/ODP_Organizacion Del Proyecto/APH_ODP_C1.docx
@@ -211,1402 +211,234 @@
           <w:sz w:val="56"/>
         </w:rPr>
       </w:pPr>
-      <w:r>
+    </w:p>
+    <w:p>
+      <w:pPr>
         <w:rPr>
           <w:b/>
           <w:sz w:val="56"/>
         </w:rPr>
-        <w:br w:type="column"/>
-      </w:r>
+      </w:pPr>
       <w:r>
         <w:rPr>
           <w:b/>
-          <w:sz w:val="48"/>
-        </w:rPr>
-        <w:lastRenderedPageBreak/>
-        <w:t>Organización de Stakeholders:</w:t>
+          <w:sz w:val="56"/>
+        </w:rPr>
+        <w:br w:type="page"/>
       </w:r>
     </w:p>
-    <w:tbl>
-      <w:tblPr>
-        <w:tblStyle w:val="GridTable6Colorful"/>
-        <w:tblW w:w="0" w:type="auto"/>
-        <w:tblLook w:val="04A0" w:firstRow="1" w:lastRow="0" w:firstColumn="1" w:lastColumn="0" w:noHBand="0" w:noVBand="1"/>
-      </w:tblPr>
-      <w:tblGrid>
-        <w:gridCol w:w="558"/>
-        <w:gridCol w:w="3515"/>
-        <w:gridCol w:w="2090"/>
-        <w:gridCol w:w="2331"/>
-      </w:tblGrid>
-      <w:tr>
-        <w:trPr>
-          <w:cnfStyle w:val="100000000000" w:firstRow="1" w:lastRow="0" w:firstColumn="0" w:lastColumn="0" w:oddVBand="0" w:evenVBand="0" w:oddHBand="0" w:evenHBand="0" w:firstRowFirstColumn="0" w:firstRowLastColumn="0" w:lastRowFirstColumn="0" w:lastRowLastColumn="0"/>
-        </w:trPr>
-        <w:tc>
-          <w:tcPr>
-            <w:cnfStyle w:val="001000000000" w:firstRow="0" w:lastRow="0" w:firstColumn="1" w:lastColumn="0" w:oddVBand="0" w:evenVBand="0" w:oddHBand="0" w:evenHBand="0" w:firstRowFirstColumn="0" w:firstRowLastColumn="0" w:lastRowFirstColumn="0" w:lastRowLastColumn="0"/>
-            <w:tcW w:w="558" w:type="dxa"/>
-            <w:shd w:val="clear" w:color="auto" w:fill="FFC000" w:themeFill="accent4"/>
-          </w:tcPr>
-          <w:p>
-            <w:pPr>
-              <w:rPr>
-                <w:rFonts w:ascii="Times New Roman" w:hAnsi="Times New Roman" w:cs="Times New Roman"/>
-                <w:sz w:val="28"/>
-              </w:rPr>
-            </w:pPr>
+    <w:sdt>
+      <w:sdtPr>
+        <w:id w:val="581185805"/>
+        <w:docPartObj>
+          <w:docPartGallery w:val="Table of Contents"/>
+          <w:docPartUnique/>
+        </w:docPartObj>
+      </w:sdtPr>
+      <w:sdtEndPr>
+        <w:rPr>
+          <w:rFonts w:asciiTheme="minorHAnsi" w:eastAsiaTheme="minorHAnsi" w:hAnsiTheme="minorHAnsi" w:cstheme="minorBidi"/>
+          <w:b/>
+          <w:bCs/>
+          <w:noProof/>
+          <w:color w:val="auto"/>
+          <w:sz w:val="22"/>
+          <w:szCs w:val="22"/>
+          <w:lang w:val="es-PE"/>
+        </w:rPr>
+      </w:sdtEndPr>
+      <w:sdtContent>
+        <w:p>
+          <w:pPr>
+            <w:pStyle w:val="TOCHeading"/>
+            <w:rPr>
+              <w:rFonts w:asciiTheme="minorHAnsi" w:hAnsiTheme="minorHAnsi" w:cstheme="minorHAnsi"/>
+              <w:b/>
+              <w:color w:val="000000" w:themeColor="text1"/>
+              <w:sz w:val="48"/>
+              <w:szCs w:val="48"/>
+            </w:rPr>
+          </w:pPr>
+          <w:r>
+            <w:rPr>
+              <w:rFonts w:asciiTheme="minorHAnsi" w:hAnsiTheme="minorHAnsi" w:cstheme="minorHAnsi"/>
+              <w:b/>
+              <w:color w:val="000000" w:themeColor="text1"/>
+              <w:sz w:val="48"/>
+              <w:szCs w:val="48"/>
+            </w:rPr>
+            <w:t>Contenido</w:t>
+          </w:r>
+        </w:p>
+        <w:p>
+          <w:pPr>
+            <w:rPr>
+              <w:lang w:val="en-US"/>
+            </w:rPr>
+          </w:pPr>
+          <w:bookmarkStart w:id="0" w:name="_GoBack"/>
+          <w:bookmarkEnd w:id="0"/>
+        </w:p>
+        <w:p>
+          <w:pPr>
+            <w:pStyle w:val="TOC1"/>
+            <w:tabs>
+              <w:tab w:val="left" w:pos="440"/>
+              <w:tab w:val="right" w:leader="dot" w:pos="8494"/>
+            </w:tabs>
+            <w:rPr>
+              <w:noProof/>
+              <w:sz w:val="32"/>
+            </w:rPr>
+          </w:pPr>
+          <w:r>
+            <w:rPr>
+              <w:sz w:val="32"/>
+            </w:rPr>
+            <w:fldChar w:fldCharType="begin"/>
+          </w:r>
+          <w:r>
+            <w:rPr>
+              <w:sz w:val="32"/>
+            </w:rPr>
+            <w:instrText xml:space="preserve"> TOC \o "1-3" \h \z \u </w:instrText>
+          </w:r>
+          <w:r>
+            <w:rPr>
+              <w:sz w:val="32"/>
+            </w:rPr>
+            <w:fldChar w:fldCharType="separate"/>
+          </w:r>
+          <w:hyperlink w:anchor="_Toc483253357" w:history="1">
             <w:r>
               <w:rPr>
-                <w:rFonts w:ascii="Times New Roman" w:hAnsi="Times New Roman" w:cs="Times New Roman"/>
-                <w:sz w:val="28"/>
+                <w:rStyle w:val="Hyperlink"/>
+                <w:noProof/>
+                <w:sz w:val="32"/>
               </w:rPr>
-              <w:t>Nº</w:t>
+              <w:t>1.</w:t>
             </w:r>
-          </w:p>
-        </w:tc>
-        <w:tc>
-          <w:tcPr>
-            <w:tcW w:w="3515" w:type="dxa"/>
-            <w:shd w:val="clear" w:color="auto" w:fill="FFC000" w:themeFill="accent4"/>
-          </w:tcPr>
-          <w:p>
-            <w:pPr>
-              <w:cnfStyle w:val="100000000000" w:firstRow="1" w:lastRow="0" w:firstColumn="0" w:lastColumn="0" w:oddVBand="0" w:evenVBand="0" w:oddHBand="0" w:evenHBand="0" w:firstRowFirstColumn="0" w:firstRowLastColumn="0" w:lastRowFirstColumn="0" w:lastRowLastColumn="0"/>
-              <w:rPr>
-                <w:rFonts w:ascii="Times New Roman" w:hAnsi="Times New Roman" w:cs="Times New Roman"/>
-                <w:sz w:val="28"/>
-              </w:rPr>
-            </w:pPr>
             <w:r>
               <w:rPr>
-                <w:rFonts w:ascii="Times New Roman" w:hAnsi="Times New Roman" w:cs="Times New Roman"/>
-                <w:sz w:val="28"/>
+                <w:noProof/>
+                <w:sz w:val="32"/>
               </w:rPr>
-              <w:t>Nombre y Apellidos</w:t>
+              <w:tab/>
             </w:r>
-          </w:p>
-        </w:tc>
-        <w:tc>
-          <w:tcPr>
-            <w:tcW w:w="2090" w:type="dxa"/>
-            <w:shd w:val="clear" w:color="auto" w:fill="FFC000" w:themeFill="accent4"/>
-          </w:tcPr>
-          <w:p>
-            <w:pPr>
-              <w:cnfStyle w:val="100000000000" w:firstRow="1" w:lastRow="0" w:firstColumn="0" w:lastColumn="0" w:oddVBand="0" w:evenVBand="0" w:oddHBand="0" w:evenHBand="0" w:firstRowFirstColumn="0" w:firstRowLastColumn="0" w:lastRowFirstColumn="0" w:lastRowLastColumn="0"/>
-              <w:rPr>
-                <w:rFonts w:ascii="Times New Roman" w:hAnsi="Times New Roman" w:cs="Times New Roman"/>
-                <w:sz w:val="28"/>
-              </w:rPr>
-            </w:pPr>
             <w:r>
               <w:rPr>
-                <w:rFonts w:ascii="Times New Roman" w:hAnsi="Times New Roman" w:cs="Times New Roman"/>
-                <w:sz w:val="28"/>
+                <w:rStyle w:val="Hyperlink"/>
+                <w:noProof/>
+                <w:sz w:val="32"/>
               </w:rPr>
-              <w:t>Rol</w:t>
+              <w:t>Cronograma y tiempos</w:t>
             </w:r>
-          </w:p>
-        </w:tc>
-        <w:tc>
-          <w:tcPr>
-            <w:tcW w:w="2331" w:type="dxa"/>
-            <w:shd w:val="clear" w:color="auto" w:fill="FFC000" w:themeFill="accent4"/>
-          </w:tcPr>
-          <w:p>
-            <w:pPr>
-              <w:cnfStyle w:val="100000000000" w:firstRow="1" w:lastRow="0" w:firstColumn="0" w:lastColumn="0" w:oddVBand="0" w:evenVBand="0" w:oddHBand="0" w:evenHBand="0" w:firstRowFirstColumn="0" w:firstRowLastColumn="0" w:lastRowFirstColumn="0" w:lastRowLastColumn="0"/>
-              <w:rPr>
-                <w:rFonts w:ascii="Times New Roman" w:hAnsi="Times New Roman" w:cs="Times New Roman"/>
-                <w:sz w:val="28"/>
-              </w:rPr>
-            </w:pPr>
             <w:r>
               <w:rPr>
-                <w:rFonts w:ascii="Times New Roman" w:hAnsi="Times New Roman" w:cs="Times New Roman"/>
-                <w:sz w:val="28"/>
+                <w:noProof/>
+                <w:webHidden/>
+                <w:sz w:val="32"/>
               </w:rPr>
-              <w:t>Empresa</w:t>
+              <w:tab/>
             </w:r>
-          </w:p>
-        </w:tc>
-      </w:tr>
-      <w:tr>
-        <w:trPr>
-          <w:cnfStyle w:val="000000100000" w:firstRow="0" w:lastRow="0" w:firstColumn="0" w:lastColumn="0" w:oddVBand="0" w:evenVBand="0" w:oddHBand="1" w:evenHBand="0" w:firstRowFirstColumn="0" w:firstRowLastColumn="0" w:lastRowFirstColumn="0" w:lastRowLastColumn="0"/>
-        </w:trPr>
-        <w:tc>
-          <w:tcPr>
-            <w:cnfStyle w:val="001000000000" w:firstRow="0" w:lastRow="0" w:firstColumn="1" w:lastColumn="0" w:oddVBand="0" w:evenVBand="0" w:oddHBand="0" w:evenHBand="0" w:firstRowFirstColumn="0" w:firstRowLastColumn="0" w:lastRowFirstColumn="0" w:lastRowLastColumn="0"/>
-            <w:tcW w:w="558" w:type="dxa"/>
-            <w:shd w:val="clear" w:color="auto" w:fill="D0CECE" w:themeFill="background2" w:themeFillShade="E6"/>
-          </w:tcPr>
-          <w:p>
-            <w:pPr>
-              <w:rPr>
-                <w:rFonts w:ascii="Times New Roman" w:hAnsi="Times New Roman" w:cs="Times New Roman"/>
-                <w:b w:val="0"/>
-                <w:sz w:val="28"/>
-              </w:rPr>
-            </w:pPr>
             <w:r>
               <w:rPr>
-                <w:rFonts w:ascii="Times New Roman" w:hAnsi="Times New Roman" w:cs="Times New Roman"/>
-                <w:b w:val="0"/>
-                <w:sz w:val="28"/>
+                <w:noProof/>
+                <w:webHidden/>
+                <w:sz w:val="32"/>
               </w:rPr>
-              <w:t>1</w:t>
+              <w:fldChar w:fldCharType="begin"/>
             </w:r>
-          </w:p>
-        </w:tc>
-        <w:tc>
-          <w:tcPr>
-            <w:tcW w:w="3515" w:type="dxa"/>
-            <w:shd w:val="clear" w:color="auto" w:fill="D0CECE" w:themeFill="background2" w:themeFillShade="E6"/>
-          </w:tcPr>
-          <w:p>
-            <w:pPr>
-              <w:cnfStyle w:val="000000100000" w:firstRow="0" w:lastRow="0" w:firstColumn="0" w:lastColumn="0" w:oddVBand="0" w:evenVBand="0" w:oddHBand="1" w:evenHBand="0" w:firstRowFirstColumn="0" w:firstRowLastColumn="0" w:lastRowFirstColumn="0" w:lastRowLastColumn="0"/>
-              <w:rPr>
-                <w:rFonts w:ascii="Times New Roman" w:hAnsi="Times New Roman" w:cs="Times New Roman"/>
-                <w:sz w:val="28"/>
-              </w:rPr>
-            </w:pPr>
             <w:r>
               <w:rPr>
-                <w:rFonts w:ascii="Times New Roman" w:hAnsi="Times New Roman" w:cs="Times New Roman"/>
-                <w:sz w:val="28"/>
+                <w:noProof/>
+                <w:webHidden/>
+                <w:sz w:val="32"/>
               </w:rPr>
-              <w:t>Angel Antonio Santa Cruz Miñano</w:t>
+              <w:instrText xml:space="preserve"> PAGEREF _Toc483253357 \h </w:instrText>
             </w:r>
-          </w:p>
-        </w:tc>
-        <w:tc>
-          <w:tcPr>
-            <w:tcW w:w="2090" w:type="dxa"/>
-            <w:shd w:val="clear" w:color="auto" w:fill="D0CECE" w:themeFill="background2" w:themeFillShade="E6"/>
-          </w:tcPr>
-          <w:p>
-            <w:pPr>
-              <w:cnfStyle w:val="000000100000" w:firstRow="0" w:lastRow="0" w:firstColumn="0" w:lastColumn="0" w:oddVBand="0" w:evenVBand="0" w:oddHBand="1" w:evenHBand="0" w:firstRowFirstColumn="0" w:firstRowLastColumn="0" w:lastRowFirstColumn="0" w:lastRowLastColumn="0"/>
-              <w:rPr>
-                <w:rFonts w:ascii="Times New Roman" w:hAnsi="Times New Roman" w:cs="Times New Roman"/>
-                <w:sz w:val="28"/>
-              </w:rPr>
-            </w:pPr>
             <w:r>
               <w:rPr>
-                <w:rFonts w:ascii="Times New Roman" w:hAnsi="Times New Roman" w:cs="Times New Roman"/>
-                <w:sz w:val="28"/>
+                <w:noProof/>
+                <w:webHidden/>
+                <w:sz w:val="32"/>
               </w:rPr>
-              <w:t>Jefe de Proyecto</w:t>
             </w:r>
-          </w:p>
-        </w:tc>
-        <w:tc>
-          <w:tcPr>
-            <w:tcW w:w="2331" w:type="dxa"/>
-            <w:shd w:val="clear" w:color="auto" w:fill="D0CECE" w:themeFill="background2" w:themeFillShade="E6"/>
-          </w:tcPr>
-          <w:p>
-            <w:pPr>
-              <w:jc w:val="center"/>
-              <w:cnfStyle w:val="000000100000" w:firstRow="0" w:lastRow="0" w:firstColumn="0" w:lastColumn="0" w:oddVBand="0" w:evenVBand="0" w:oddHBand="1" w:evenHBand="0" w:firstRowFirstColumn="0" w:firstRowLastColumn="0" w:lastRowFirstColumn="0" w:lastRowLastColumn="0"/>
-              <w:rPr>
-                <w:rFonts w:ascii="Times New Roman" w:hAnsi="Times New Roman" w:cs="Times New Roman"/>
-                <w:sz w:val="28"/>
-              </w:rPr>
-            </w:pPr>
             <w:r>
               <w:rPr>
-                <w:rFonts w:ascii="Times New Roman" w:hAnsi="Times New Roman" w:cs="Times New Roman"/>
-                <w:sz w:val="28"/>
+                <w:noProof/>
+                <w:webHidden/>
+                <w:sz w:val="32"/>
               </w:rPr>
-              <w:t>ARCH</w:t>
+              <w:fldChar w:fldCharType="separate"/>
             </w:r>
-          </w:p>
-        </w:tc>
-      </w:tr>
-      <w:tr>
-        <w:tc>
-          <w:tcPr>
-            <w:cnfStyle w:val="001000000000" w:firstRow="0" w:lastRow="0" w:firstColumn="1" w:lastColumn="0" w:oddVBand="0" w:evenVBand="0" w:oddHBand="0" w:evenHBand="0" w:firstRowFirstColumn="0" w:firstRowLastColumn="0" w:lastRowFirstColumn="0" w:lastRowLastColumn="0"/>
-            <w:tcW w:w="558" w:type="dxa"/>
-            <w:shd w:val="clear" w:color="auto" w:fill="D0CECE" w:themeFill="background2" w:themeFillShade="E6"/>
-          </w:tcPr>
-          <w:p>
-            <w:pPr>
-              <w:rPr>
-                <w:rFonts w:ascii="Times New Roman" w:hAnsi="Times New Roman" w:cs="Times New Roman"/>
-                <w:b w:val="0"/>
-                <w:sz w:val="28"/>
-              </w:rPr>
-            </w:pPr>
             <w:r>
               <w:rPr>
-                <w:rFonts w:ascii="Times New Roman" w:hAnsi="Times New Roman" w:cs="Times New Roman"/>
-                <w:b w:val="0"/>
-                <w:sz w:val="28"/>
+                <w:noProof/>
+                <w:webHidden/>
+                <w:sz w:val="32"/>
               </w:rPr>
               <w:t>2</w:t>
             </w:r>
-          </w:p>
-        </w:tc>
-        <w:tc>
-          <w:tcPr>
-            <w:tcW w:w="3515" w:type="dxa"/>
-            <w:shd w:val="clear" w:color="auto" w:fill="D0CECE" w:themeFill="background2" w:themeFillShade="E6"/>
-          </w:tcPr>
-          <w:p>
-            <w:pPr>
-              <w:cnfStyle w:val="000000000000" w:firstRow="0" w:lastRow="0" w:firstColumn="0" w:lastColumn="0" w:oddVBand="0" w:evenVBand="0" w:oddHBand="0" w:evenHBand="0" w:firstRowFirstColumn="0" w:firstRowLastColumn="0" w:lastRowFirstColumn="0" w:lastRowLastColumn="0"/>
-              <w:rPr>
-                <w:rFonts w:ascii="Times New Roman" w:hAnsi="Times New Roman" w:cs="Times New Roman"/>
-                <w:sz w:val="28"/>
-              </w:rPr>
-            </w:pPr>
             <w:r>
               <w:rPr>
-                <w:rFonts w:ascii="Times New Roman" w:hAnsi="Times New Roman" w:cs="Times New Roman"/>
-                <w:sz w:val="28"/>
+                <w:noProof/>
+                <w:webHidden/>
+                <w:sz w:val="32"/>
               </w:rPr>
-              <w:t>Gabriel Alonso Benavente Soto</w:t>
+              <w:fldChar w:fldCharType="end"/>
             </w:r>
-          </w:p>
-        </w:tc>
-        <w:tc>
-          <w:tcPr>
-            <w:tcW w:w="2090" w:type="dxa"/>
-            <w:shd w:val="clear" w:color="auto" w:fill="D0CECE" w:themeFill="background2" w:themeFillShade="E6"/>
-          </w:tcPr>
-          <w:p>
-            <w:pPr>
-              <w:cnfStyle w:val="000000000000" w:firstRow="0" w:lastRow="0" w:firstColumn="0" w:lastColumn="0" w:oddVBand="0" w:evenVBand="0" w:oddHBand="0" w:evenHBand="0" w:firstRowFirstColumn="0" w:firstRowLastColumn="0" w:lastRowFirstColumn="0" w:lastRowLastColumn="0"/>
-              <w:rPr>
-                <w:rFonts w:ascii="Times New Roman" w:hAnsi="Times New Roman" w:cs="Times New Roman"/>
-                <w:sz w:val="28"/>
-              </w:rPr>
-            </w:pPr>
-            <w:r>
-              <w:rPr>
-                <w:rFonts w:ascii="Times New Roman" w:hAnsi="Times New Roman" w:cs="Times New Roman"/>
-                <w:sz w:val="28"/>
-              </w:rPr>
-              <w:t>Analista funcional</w:t>
-            </w:r>
-          </w:p>
-        </w:tc>
-        <w:tc>
-          <w:tcPr>
-            <w:tcW w:w="2331" w:type="dxa"/>
-            <w:shd w:val="clear" w:color="auto" w:fill="D0CECE" w:themeFill="background2" w:themeFillShade="E6"/>
-          </w:tcPr>
-          <w:p>
-            <w:pPr>
-              <w:jc w:val="center"/>
-              <w:cnfStyle w:val="000000000000" w:firstRow="0" w:lastRow="0" w:firstColumn="0" w:lastColumn="0" w:oddVBand="0" w:evenVBand="0" w:oddHBand="0" w:evenHBand="0" w:firstRowFirstColumn="0" w:firstRowLastColumn="0" w:lastRowFirstColumn="0" w:lastRowLastColumn="0"/>
-            </w:pPr>
-            <w:r>
-              <w:rPr>
-                <w:rFonts w:ascii="Times New Roman" w:hAnsi="Times New Roman" w:cs="Times New Roman"/>
-                <w:sz w:val="28"/>
-              </w:rPr>
-              <w:t>ARCH</w:t>
-            </w:r>
-          </w:p>
-        </w:tc>
-      </w:tr>
-      <w:tr>
-        <w:trPr>
-          <w:cnfStyle w:val="000000100000" w:firstRow="0" w:lastRow="0" w:firstColumn="0" w:lastColumn="0" w:oddVBand="0" w:evenVBand="0" w:oddHBand="1" w:evenHBand="0" w:firstRowFirstColumn="0" w:firstRowLastColumn="0" w:lastRowFirstColumn="0" w:lastRowLastColumn="0"/>
-        </w:trPr>
-        <w:tc>
-          <w:tcPr>
-            <w:cnfStyle w:val="001000000000" w:firstRow="0" w:lastRow="0" w:firstColumn="1" w:lastColumn="0" w:oddVBand="0" w:evenVBand="0" w:oddHBand="0" w:evenHBand="0" w:firstRowFirstColumn="0" w:firstRowLastColumn="0" w:lastRowFirstColumn="0" w:lastRowLastColumn="0"/>
-            <w:tcW w:w="558" w:type="dxa"/>
-            <w:shd w:val="clear" w:color="auto" w:fill="D0CECE" w:themeFill="background2" w:themeFillShade="E6"/>
-          </w:tcPr>
-          <w:p>
-            <w:pPr>
-              <w:rPr>
-                <w:rFonts w:ascii="Times New Roman" w:hAnsi="Times New Roman" w:cs="Times New Roman"/>
-                <w:b w:val="0"/>
-                <w:sz w:val="28"/>
-              </w:rPr>
-            </w:pPr>
-            <w:r>
-              <w:rPr>
-                <w:rFonts w:ascii="Times New Roman" w:hAnsi="Times New Roman" w:cs="Times New Roman"/>
-                <w:b w:val="0"/>
-                <w:sz w:val="28"/>
-              </w:rPr>
-              <w:t>3</w:t>
-            </w:r>
-          </w:p>
-        </w:tc>
-        <w:tc>
-          <w:tcPr>
-            <w:tcW w:w="3515" w:type="dxa"/>
-            <w:shd w:val="clear" w:color="auto" w:fill="D0CECE" w:themeFill="background2" w:themeFillShade="E6"/>
-          </w:tcPr>
-          <w:p>
-            <w:pPr>
-              <w:cnfStyle w:val="000000100000" w:firstRow="0" w:lastRow="0" w:firstColumn="0" w:lastColumn="0" w:oddVBand="0" w:evenVBand="0" w:oddHBand="1" w:evenHBand="0" w:firstRowFirstColumn="0" w:firstRowLastColumn="0" w:lastRowFirstColumn="0" w:lastRowLastColumn="0"/>
-              <w:rPr>
-                <w:rFonts w:ascii="Times New Roman" w:hAnsi="Times New Roman" w:cs="Times New Roman"/>
-                <w:sz w:val="28"/>
-              </w:rPr>
-            </w:pPr>
-            <w:r>
-              <w:rPr>
-                <w:rFonts w:ascii="Times New Roman" w:hAnsi="Times New Roman" w:cs="Times New Roman"/>
-                <w:sz w:val="28"/>
-              </w:rPr>
-              <w:t>Hugo Bullón</w:t>
-            </w:r>
-          </w:p>
-        </w:tc>
-        <w:tc>
-          <w:tcPr>
-            <w:tcW w:w="2090" w:type="dxa"/>
-            <w:shd w:val="clear" w:color="auto" w:fill="D0CECE" w:themeFill="background2" w:themeFillShade="E6"/>
-          </w:tcPr>
-          <w:p>
-            <w:pPr>
-              <w:cnfStyle w:val="000000100000" w:firstRow="0" w:lastRow="0" w:firstColumn="0" w:lastColumn="0" w:oddVBand="0" w:evenVBand="0" w:oddHBand="1" w:evenHBand="0" w:firstRowFirstColumn="0" w:firstRowLastColumn="0" w:lastRowFirstColumn="0" w:lastRowLastColumn="0"/>
-              <w:rPr>
-                <w:rFonts w:ascii="Times New Roman" w:hAnsi="Times New Roman" w:cs="Times New Roman"/>
-                <w:sz w:val="28"/>
-              </w:rPr>
-            </w:pPr>
-            <w:r>
-              <w:rPr>
-                <w:rFonts w:ascii="Times New Roman" w:hAnsi="Times New Roman" w:cs="Times New Roman"/>
-                <w:sz w:val="28"/>
-              </w:rPr>
-              <w:t>Analista programador</w:t>
-            </w:r>
-          </w:p>
-        </w:tc>
-        <w:tc>
-          <w:tcPr>
-            <w:tcW w:w="2331" w:type="dxa"/>
-            <w:shd w:val="clear" w:color="auto" w:fill="D0CECE" w:themeFill="background2" w:themeFillShade="E6"/>
-          </w:tcPr>
-          <w:p>
-            <w:pPr>
-              <w:jc w:val="center"/>
-              <w:cnfStyle w:val="000000100000" w:firstRow="0" w:lastRow="0" w:firstColumn="0" w:lastColumn="0" w:oddVBand="0" w:evenVBand="0" w:oddHBand="1" w:evenHBand="0" w:firstRowFirstColumn="0" w:firstRowLastColumn="0" w:lastRowFirstColumn="0" w:lastRowLastColumn="0"/>
-            </w:pPr>
-            <w:r>
-              <w:rPr>
-                <w:rFonts w:ascii="Times New Roman" w:hAnsi="Times New Roman" w:cs="Times New Roman"/>
-                <w:sz w:val="28"/>
-              </w:rPr>
-              <w:t>ARCH</w:t>
-            </w:r>
-          </w:p>
-        </w:tc>
-      </w:tr>
-      <w:tr>
-        <w:tc>
-          <w:tcPr>
-            <w:cnfStyle w:val="001000000000" w:firstRow="0" w:lastRow="0" w:firstColumn="1" w:lastColumn="0" w:oddVBand="0" w:evenVBand="0" w:oddHBand="0" w:evenHBand="0" w:firstRowFirstColumn="0" w:firstRowLastColumn="0" w:lastRowFirstColumn="0" w:lastRowLastColumn="0"/>
-            <w:tcW w:w="558" w:type="dxa"/>
-            <w:shd w:val="clear" w:color="auto" w:fill="D0CECE" w:themeFill="background2" w:themeFillShade="E6"/>
-          </w:tcPr>
-          <w:p>
-            <w:pPr>
-              <w:rPr>
-                <w:rFonts w:ascii="Times New Roman" w:hAnsi="Times New Roman" w:cs="Times New Roman"/>
-                <w:b w:val="0"/>
-                <w:sz w:val="28"/>
-              </w:rPr>
-            </w:pPr>
-            <w:r>
-              <w:rPr>
-                <w:rFonts w:ascii="Times New Roman" w:hAnsi="Times New Roman" w:cs="Times New Roman"/>
-                <w:b w:val="0"/>
-                <w:sz w:val="28"/>
-              </w:rPr>
-              <w:t>4</w:t>
-            </w:r>
-          </w:p>
-        </w:tc>
-        <w:tc>
-          <w:tcPr>
-            <w:tcW w:w="3515" w:type="dxa"/>
-            <w:shd w:val="clear" w:color="auto" w:fill="D0CECE" w:themeFill="background2" w:themeFillShade="E6"/>
-          </w:tcPr>
-          <w:p>
-            <w:pPr>
-              <w:cnfStyle w:val="000000000000" w:firstRow="0" w:lastRow="0" w:firstColumn="0" w:lastColumn="0" w:oddVBand="0" w:evenVBand="0" w:oddHBand="0" w:evenHBand="0" w:firstRowFirstColumn="0" w:firstRowLastColumn="0" w:lastRowFirstColumn="0" w:lastRowLastColumn="0"/>
-              <w:rPr>
-                <w:rFonts w:ascii="Times New Roman" w:hAnsi="Times New Roman" w:cs="Times New Roman"/>
-                <w:sz w:val="28"/>
-              </w:rPr>
-            </w:pPr>
-            <w:r>
-              <w:rPr>
-                <w:rFonts w:ascii="Times New Roman" w:hAnsi="Times New Roman" w:cs="Times New Roman"/>
-                <w:sz w:val="28"/>
-              </w:rPr>
-              <w:t>Miguel Angel Manrique Alejos</w:t>
-            </w:r>
-          </w:p>
-        </w:tc>
-        <w:tc>
-          <w:tcPr>
-            <w:tcW w:w="2090" w:type="dxa"/>
-            <w:shd w:val="clear" w:color="auto" w:fill="D0CECE" w:themeFill="background2" w:themeFillShade="E6"/>
-          </w:tcPr>
-          <w:p>
-            <w:pPr>
-              <w:cnfStyle w:val="000000000000" w:firstRow="0" w:lastRow="0" w:firstColumn="0" w:lastColumn="0" w:oddVBand="0" w:evenVBand="0" w:oddHBand="0" w:evenHBand="0" w:firstRowFirstColumn="0" w:firstRowLastColumn="0" w:lastRowFirstColumn="0" w:lastRowLastColumn="0"/>
-              <w:rPr>
-                <w:rFonts w:ascii="Times New Roman" w:hAnsi="Times New Roman" w:cs="Times New Roman"/>
-                <w:sz w:val="28"/>
-              </w:rPr>
-            </w:pPr>
-            <w:r>
-              <w:rPr>
-                <w:rFonts w:ascii="Times New Roman" w:hAnsi="Times New Roman" w:cs="Times New Roman"/>
-                <w:sz w:val="28"/>
-              </w:rPr>
-              <w:t>Analista soporte</w:t>
-            </w:r>
-          </w:p>
-        </w:tc>
-        <w:tc>
-          <w:tcPr>
-            <w:tcW w:w="2331" w:type="dxa"/>
-            <w:shd w:val="clear" w:color="auto" w:fill="D0CECE" w:themeFill="background2" w:themeFillShade="E6"/>
-          </w:tcPr>
-          <w:p>
-            <w:pPr>
-              <w:jc w:val="center"/>
-              <w:cnfStyle w:val="000000000000" w:firstRow="0" w:lastRow="0" w:firstColumn="0" w:lastColumn="0" w:oddVBand="0" w:evenVBand="0" w:oddHBand="0" w:evenHBand="0" w:firstRowFirstColumn="0" w:firstRowLastColumn="0" w:lastRowFirstColumn="0" w:lastRowLastColumn="0"/>
-            </w:pPr>
-            <w:r>
-              <w:rPr>
-                <w:rFonts w:ascii="Times New Roman" w:hAnsi="Times New Roman" w:cs="Times New Roman"/>
-                <w:sz w:val="28"/>
-              </w:rPr>
-              <w:t>ARCH</w:t>
-            </w:r>
-          </w:p>
-        </w:tc>
-      </w:tr>
-    </w:tbl>
+          </w:hyperlink>
+        </w:p>
+        <w:p>
+          <w:r>
+            <w:rPr>
+              <w:b/>
+              <w:bCs/>
+              <w:noProof/>
+              <w:sz w:val="32"/>
+            </w:rPr>
+            <w:fldChar w:fldCharType="end"/>
+          </w:r>
+        </w:p>
+      </w:sdtContent>
+    </w:sdt>
     <w:p>
       <w:pPr>
-        <w:jc w:val="both"/>
         <w:rPr>
           <w:b/>
           <w:sz w:val="56"/>
         </w:rPr>
       </w:pPr>
+      <w:r>
+        <w:rPr>
+          <w:b/>
+          <w:sz w:val="56"/>
+        </w:rPr>
+        <w:br w:type="page"/>
+      </w:r>
     </w:p>
     <w:p>
       <w:pPr>
-        <w:jc w:val="both"/>
-        <w:rPr>
-          <w:b/>
-          <w:sz w:val="56"/>
-        </w:rPr>
-      </w:pPr>
-    </w:p>
-    <w:p>
-      <w:pPr>
-        <w:jc w:val="both"/>
-        <w:rPr>
-          <w:b/>
-          <w:sz w:val="48"/>
-        </w:rPr>
-      </w:pPr>
-      <w:r>
-        <w:rPr>
-          <w:b/>
-          <w:sz w:val="48"/>
-        </w:rPr>
-        <w:t>Roles y Responsabilidades:</w:t>
-      </w:r>
-    </w:p>
-    <w:tbl>
-      <w:tblPr>
-        <w:tblStyle w:val="TableGrid"/>
-        <w:tblW w:w="0" w:type="auto"/>
-        <w:tblInd w:w="-5" w:type="dxa"/>
-        <w:tblLook w:val="04A0" w:firstRow="1" w:lastRow="0" w:firstColumn="1" w:lastColumn="0" w:noHBand="0" w:noVBand="1"/>
-      </w:tblPr>
-      <w:tblGrid>
-        <w:gridCol w:w="3179"/>
-        <w:gridCol w:w="1335"/>
-        <w:gridCol w:w="1229"/>
-        <w:gridCol w:w="988"/>
-        <w:gridCol w:w="1403"/>
-      </w:tblGrid>
-      <w:tr>
-        <w:tc>
-          <w:tcPr>
-            <w:tcW w:w="3179" w:type="dxa"/>
-            <w:shd w:val="clear" w:color="auto" w:fill="FFC000" w:themeFill="accent4"/>
-          </w:tcPr>
-          <w:p>
-            <w:pPr>
-              <w:jc w:val="both"/>
-              <w:rPr>
-                <w:rFonts w:ascii="Times New Roman" w:hAnsi="Times New Roman" w:cs="Times New Roman"/>
-                <w:sz w:val="24"/>
-              </w:rPr>
-            </w:pPr>
-            <w:r>
-              <w:rPr>
-                <w:rFonts w:ascii="Times New Roman" w:hAnsi="Times New Roman" w:cs="Times New Roman"/>
-                <w:noProof/>
-                <w:sz w:val="24"/>
-                <w:lang w:eastAsia="es-PE"/>
-              </w:rPr>
-              <mc:AlternateContent>
-                <mc:Choice Requires="wps">
-                  <w:drawing>
-                    <wp:anchor distT="0" distB="0" distL="114300" distR="114300" simplePos="0" relativeHeight="251659264" behindDoc="0" locked="0" layoutInCell="1" allowOverlap="1" wp14:anchorId="6AE4492D" wp14:editId="52D837DD">
-                      <wp:simplePos x="0" y="0"/>
-                      <wp:positionH relativeFrom="column">
-                        <wp:posOffset>-61442</wp:posOffset>
-                      </wp:positionH>
-                      <wp:positionV relativeFrom="paragraph">
-                        <wp:posOffset>6810</wp:posOffset>
-                      </wp:positionV>
-                      <wp:extent cx="2002221" cy="341586"/>
-                      <wp:effectExtent l="0" t="0" r="36195" b="20955"/>
-                      <wp:wrapNone/>
-                      <wp:docPr id="4" name="Straight Connector 4"/>
-                      <wp:cNvGraphicFramePr/>
-                      <a:graphic xmlns:a="http://schemas.openxmlformats.org/drawingml/2006/main">
-                        <a:graphicData uri="http://schemas.microsoft.com/office/word/2010/wordprocessingShape">
-                          <wps:wsp>
-                            <wps:cNvCnPr/>
-                            <wps:spPr>
-                              <a:xfrm>
-                                <a:off x="0" y="0"/>
-                                <a:ext cx="2002221" cy="341586"/>
-                              </a:xfrm>
-                              <a:prstGeom prst="line">
-                                <a:avLst/>
-                              </a:prstGeom>
-                            </wps:spPr>
-                            <wps:style>
-                              <a:lnRef idx="1">
-                                <a:schemeClr val="dk1"/>
-                              </a:lnRef>
-                              <a:fillRef idx="0">
-                                <a:schemeClr val="dk1"/>
-                              </a:fillRef>
-                              <a:effectRef idx="0">
-                                <a:schemeClr val="dk1"/>
-                              </a:effectRef>
-                              <a:fontRef idx="minor">
-                                <a:schemeClr val="tx1"/>
-                              </a:fontRef>
-                            </wps:style>
-                            <wps:bodyPr/>
-                          </wps:wsp>
-                        </a:graphicData>
-                      </a:graphic>
-                      <wp14:sizeRelH relativeFrom="margin">
-                        <wp14:pctWidth>0</wp14:pctWidth>
-                      </wp14:sizeRelH>
-                      <wp14:sizeRelV relativeFrom="margin">
-                        <wp14:pctHeight>0</wp14:pctHeight>
-                      </wp14:sizeRelV>
-                    </wp:anchor>
-                  </w:drawing>
-                </mc:Choice>
-                <mc:Fallback>
-                  <w:pict>
-                    <v:line w14:anchorId="1C333EB7" id="Straight Connector 4" o:spid="_x0000_s1026" style="position:absolute;z-index:251659264;visibility:visible;mso-wrap-style:square;mso-width-percent:0;mso-height-percent:0;mso-wrap-distance-left:9pt;mso-wrap-distance-top:0;mso-wrap-distance-right:9pt;mso-wrap-distance-bottom:0;mso-position-horizontal:absolute;mso-position-horizontal-relative:text;mso-position-vertical:absolute;mso-position-vertical-relative:text;mso-width-percent:0;mso-height-percent:0;mso-width-relative:margin;mso-height-relative:margin" from="-4.85pt,.55pt" to="152.8pt,27.45pt" o:gfxdata="UEsDBBQABgAIAAAAIQC2gziS/gAAAOEBAAATAAAAW0NvbnRlbnRfVHlwZXNdLnhtbJSRQU7DMBBF&#10;90jcwfIWJU67QAgl6YK0S0CoHGBkTxKLZGx5TGhvj5O2G0SRWNoz/78nu9wcxkFMGNg6quQqL6RA&#10;0s5Y6ir5vt9lD1JwBDIwOMJKHpHlpr69KfdHjyxSmriSfYz+USnWPY7AufNIadK6MEJMx9ApD/oD&#10;OlTrorhX2lFEilmcO2RdNtjC5xDF9pCuTyYBB5bi6bQ4syoJ3g9WQ0ymaiLzg5KdCXlKLjvcW893&#10;SUOqXwnz5DrgnHtJTxOsQfEKIT7DmDSUCaxw7Rqn8787ZsmRM9e2VmPeBN4uqYvTtW7jvijg9N/y&#10;JsXecLq0q+WD6m8AAAD//wMAUEsDBBQABgAIAAAAIQA4/SH/1gAAAJQBAAALAAAAX3JlbHMvLnJl&#10;bHOkkMFqwzAMhu+DvYPRfXGawxijTi+j0GvpHsDYimMaW0Yy2fr2M4PBMnrbUb/Q94l/f/hMi1qR&#10;JVI2sOt6UJgd+ZiDgffL8ekFlFSbvV0oo4EbChzGx4f9GRdb25HMsYhqlCwG5lrLq9biZkxWOiqY&#10;22YiTra2kYMu1l1tQD30/bPm3wwYN0x18gb45AdQl1tp5j/sFB2T0FQ7R0nTNEV3j6o9feQzro1i&#10;OWA14Fm+Q8a1a8+Bvu/d/dMb2JY5uiPbhG/ktn4cqGU/er3pcvwCAAD//wMAUEsDBBQABgAIAAAA&#10;IQBU83/VugEAALwDAAAOAAAAZHJzL2Uyb0RvYy54bWysU02P0zAQvSPxHyzfaZJSVquo6R66gguC&#10;ioUf4HXGjbX+0ti06b9n7KRZBAghtBfHY783M+95sr0brWEnwKi963izqjkDJ32v3bHj376+f3PL&#10;WUzC9cJ4Bx2/QOR3u9evtufQwtoP3vSAjJK42J5Dx4eUQltVUQ5gRVz5AI4ulUcrEoV4rHoUZ8pu&#10;TbWu65vq7LEP6CXESKf30yXflfxKgUyflYqQmOk49ZbKimV9zGu124r2iCIMWs5tiP/owgrtqOiS&#10;6l4kwb6j/i2V1RJ99CqtpLeVV0pLKBpITVP/ouZhEAGKFjInhsWm+HJp5afTAZnuO77hzAlLT/SQ&#10;UOjjkNjeO0cGemSb7NM5xJbge3fAOYrhgFn0qNDmL8lhY/H2sngLY2KSDumx1ut1w5mku7eb5t3t&#10;TU5aPbMDxvQBvGV503GjXdYuWnH6GNMEvUKIl7uZ6pdduhjIYOO+gCI9VLEp7DJJsDfIToJmoH9q&#10;5rIFmSlKG7OQ6r+TZmymQZmufyUu6FLRu7QQrXYe/1Q1jddW1YS/qp60ZtmPvr+U1yh20IgUQ+dx&#10;zjP4c1zozz/d7gcAAAD//wMAUEsDBBQABgAIAAAAIQDRbHxK3AAAAAcBAAAPAAAAZHJzL2Rvd25y&#10;ZXYueG1sTI7LTsMwEEX3SPyDNUjsWqeFBhriVFUlhNigNoW9G0+dgB+R7aTh7xlWsLwP3XvKzWQN&#10;GzHEzjsBi3kGDF3jVee0gPfj8+wRWEzSKWm8QwHfGGFTXV+VslD+4g441kkzGnGxkALalPqC89i0&#10;aGWc+x4dZWcfrEwkg+YqyAuNW8OXWZZzKztHD63scddi81UPVoB5DeOH3ultHF4Oef25Py/fjqMQ&#10;tzfT9glYwin9leEXn9ChIqaTH5yKzAiYrR+oSf4CGMV32SoHdhKwul8Dr0r+n7/6AQAA//8DAFBL&#10;AQItABQABgAIAAAAIQC2gziS/gAAAOEBAAATAAAAAAAAAAAAAAAAAAAAAABbQ29udGVudF9UeXBl&#10;c10ueG1sUEsBAi0AFAAGAAgAAAAhADj9If/WAAAAlAEAAAsAAAAAAAAAAAAAAAAALwEAAF9yZWxz&#10;Ly5yZWxzUEsBAi0AFAAGAAgAAAAhAFTzf9W6AQAAvAMAAA4AAAAAAAAAAAAAAAAALgIAAGRycy9l&#10;Mm9Eb2MueG1sUEsBAi0AFAAGAAgAAAAhANFsfErcAAAABwEAAA8AAAAAAAAAAAAAAAAAFAQAAGRy&#10;cy9kb3ducmV2LnhtbFBLBQYAAAAABAAEAPMAAAAdBQAAAAA=&#10;" strokecolor="black [3200]" strokeweight=".5pt">
-                      <v:stroke joinstyle="miter"/>
-                    </v:line>
-                  </w:pict>
-                </mc:Fallback>
-              </mc:AlternateContent>
-            </w:r>
-            <w:r>
-              <w:rPr>
-                <w:rFonts w:ascii="Times New Roman" w:hAnsi="Times New Roman" w:cs="Times New Roman"/>
-                <w:b/>
-                <w:noProof/>
-                <w:sz w:val="28"/>
-                <w:lang w:eastAsia="es-PE"/>
-              </w:rPr>
-              <mc:AlternateContent>
-                <mc:Choice Requires="wps">
-                  <w:drawing>
-                    <wp:anchor distT="45720" distB="45720" distL="114300" distR="114300" simplePos="0" relativeHeight="251660288" behindDoc="0" locked="0" layoutInCell="1" allowOverlap="1" wp14:anchorId="4BE3EBC8" wp14:editId="01D930FA">
-                      <wp:simplePos x="0" y="0"/>
-                      <wp:positionH relativeFrom="column">
-                        <wp:posOffset>-115570</wp:posOffset>
-                      </wp:positionH>
-                      <wp:positionV relativeFrom="paragraph">
-                        <wp:posOffset>126365</wp:posOffset>
-                      </wp:positionV>
-                      <wp:extent cx="1188720" cy="259080"/>
-                      <wp:effectExtent l="0" t="0" r="0" b="0"/>
-                      <wp:wrapNone/>
-                      <wp:docPr id="217" name="Text Box 2"/>
-                      <wp:cNvGraphicFramePr>
-                        <a:graphicFrameLocks xmlns:a="http://schemas.openxmlformats.org/drawingml/2006/main"/>
-                      </wp:cNvGraphicFramePr>
-                      <a:graphic xmlns:a="http://schemas.openxmlformats.org/drawingml/2006/main">
-                        <a:graphicData uri="http://schemas.microsoft.com/office/word/2010/wordprocessingShape">
-                          <wps:wsp>
-                            <wps:cNvSpPr txBox="1">
-                              <a:spLocks noChangeArrowheads="1"/>
-                            </wps:cNvSpPr>
-                            <wps:spPr bwMode="auto">
-                              <a:xfrm>
-                                <a:off x="0" y="0"/>
-                                <a:ext cx="1188720" cy="259080"/>
-                              </a:xfrm>
-                              <a:prstGeom prst="rect">
-                                <a:avLst/>
-                              </a:prstGeom>
-                              <a:noFill/>
-                              <a:ln w="9525">
-                                <a:noFill/>
-                                <a:miter lim="800000"/>
-                                <a:headEnd/>
-                                <a:tailEnd/>
-                              </a:ln>
-                            </wps:spPr>
-                            <wps:txbx>
-                              <w:txbxContent>
-                                <w:p>
-                                  <w:pPr>
-                                    <w:rPr>
-                                      <w:lang w:val="en-US"/>
-                                    </w:rPr>
-                                  </w:pPr>
-                                  <w:r>
-                                    <w:t>Entregables/EDT</w:t>
-                                  </w:r>
-                                </w:p>
-                              </w:txbxContent>
-                            </wps:txbx>
-                            <wps:bodyPr rot="0" vert="horz" wrap="square" lIns="91440" tIns="45720" rIns="91440" bIns="45720" anchor="t" anchorCtr="0">
-                              <a:noAutofit/>
-                            </wps:bodyPr>
-                          </wps:wsp>
-                        </a:graphicData>
-                      </a:graphic>
-                      <wp14:sizeRelH relativeFrom="margin">
-                        <wp14:pctWidth>0</wp14:pctWidth>
-                      </wp14:sizeRelH>
-                      <wp14:sizeRelV relativeFrom="margin">
-                        <wp14:pctHeight>0</wp14:pctHeight>
-                      </wp14:sizeRelV>
-                    </wp:anchor>
-                  </w:drawing>
-                </mc:Choice>
-                <mc:Fallback>
-                  <w:pict>
-                    <v:shapetype w14:anchorId="4BE3EBC8" id="_x0000_t202" coordsize="21600,21600" o:spt="202" path="m,l,21600r21600,l21600,xe">
-                      <v:stroke joinstyle="miter"/>
-                      <v:path gradientshapeok="t" o:connecttype="rect"/>
-                    </v:shapetype>
-                    <v:shape id="Text Box 2" o:spid="_x0000_s1026" type="#_x0000_t202" style="position:absolute;left:0;text-align:left;margin-left:-9.1pt;margin-top:9.95pt;width:93.6pt;height:20.4pt;z-index:251660288;visibility:visible;mso-wrap-style:square;mso-width-percent:0;mso-height-percent:0;mso-wrap-distance-left:9pt;mso-wrap-distance-top:3.6pt;mso-wrap-distance-right:9pt;mso-wrap-distance-bottom:3.6pt;mso-position-horizontal:absolute;mso-position-horizontal-relative:text;mso-position-vertical:absolute;mso-position-vertical-relative:text;mso-width-percent:0;mso-height-percent:0;mso-width-relative:margin;mso-height-relative:margin;v-text-anchor:top" o:gfxdata="UEsDBBQABgAIAAAAIQC2gziS/gAAAOEBAAATAAAAW0NvbnRlbnRfVHlwZXNdLnhtbJSRQU7DMBBF&#10;90jcwfIWJU67QAgl6YK0S0CoHGBkTxKLZGx5TGhvj5O2G0SRWNoz/78nu9wcxkFMGNg6quQqL6RA&#10;0s5Y6ir5vt9lD1JwBDIwOMJKHpHlpr69KfdHjyxSmriSfYz+USnWPY7AufNIadK6MEJMx9ApD/oD&#10;OlTrorhX2lFEilmcO2RdNtjC5xDF9pCuTyYBB5bi6bQ4syoJ3g9WQ0ymaiLzg5KdCXlKLjvcW893&#10;SUOqXwnz5DrgnHtJTxOsQfEKIT7DmDSUCaxw7Rqn8787ZsmRM9e2VmPeBN4uqYvTtW7jvijg9N/y&#10;JsXecLq0q+WD6m8AAAD//wMAUEsDBBQABgAIAAAAIQA4/SH/1gAAAJQBAAALAAAAX3JlbHMvLnJl&#10;bHOkkMFqwzAMhu+DvYPRfXGawxijTi+j0GvpHsDYimMaW0Yy2fr2M4PBMnrbUb/Q94l/f/hMi1qR&#10;JVI2sOt6UJgd+ZiDgffL8ekFlFSbvV0oo4EbChzGx4f9GRdb25HMsYhqlCwG5lrLq9biZkxWOiqY&#10;22YiTra2kYMu1l1tQD30/bPm3wwYN0x18gb45AdQl1tp5j/sFB2T0FQ7R0nTNEV3j6o9feQzro1i&#10;OWA14Fm+Q8a1a8+Bvu/d/dMb2JY5uiPbhG/ktn4cqGU/er3pcvwCAAD//wMAUEsDBBQABgAIAAAA&#10;IQC7RVCvCQIAAPQDAAAOAAAAZHJzL2Uyb0RvYy54bWysU9tu2zAMfR+wfxD0vviCZE2MKEXXrsOA&#10;rhvQ7gMUWY6FSaImKbGzrx8lp2mwvQ3zg0CZ5CHPIbW+Ho0mB+mDAstoNSspkVZAq+yO0e/P9++W&#10;lITIbcs1WMnoUQZ6vXn7Zj24RtbQg26lJwhiQzM4RvsYXVMUQfTS8DADJy06O/CGR7z6XdF6PiC6&#10;0UVdlu+LAXzrPAgZAv69m5x0k/G7Tor4teuCjEQzir3FfPp8btNZbNa82XnueiVObfB/6MJwZbHo&#10;GeqOR072Xv0FZZTwEKCLMwGmgK5TQmYOyKYq/2Dz1HMnMxcUJ7izTOH/wYrHwzdPVMtoXV1RYrnB&#10;IT3LMZIPMJI66TO40GDYk8PAOOJvnHPmGtwDiB+BWLjtud3JG+9h6CVvsb8qZRYXqRNOSCDb4Qu0&#10;WIbvI2SgsfMmiYdyEETHOR3Ps0mtiFSyWi6vanQJ9NWLVbnMwyt485LtfIifJBiSDEY9zj6j88ND&#10;iKkb3ryEpGIW7pXWef7akoHR1aJe5IQLj1ER11Mrw+iyTN+0MInkR9vm5MiVnmwsoO2JdSI6UY7j&#10;dsTAJMUW2iPy9zCtIT4bNHrwvygZcAUZDT/33EtK9GeLGq6q+TztbL7MF5m9v/RsLz3cCoRiNFIy&#10;mbcx7/nE9Qa17lSW4bWTU6+4Wlmd0zNIu3t5z1Gvj3XzGwAA//8DAFBLAwQUAAYACAAAACEAd9w7&#10;Hd0AAAAJAQAADwAAAGRycy9kb3ducmV2LnhtbEyPQU/CQBCF7yb8h82QeINdiFZauyUE41UjKgm3&#10;pTu0jd3ZprvQ+u8dTnKcvC9vvpevR9eKC/ah8aRhMVcgkEpvG6o0fH2+zlYgQjRkTesJNfxigHUx&#10;uctNZv1AH3jZxUpwCYXMaKhj7DIpQ1mjM2HuOyTOTr53JvLZV9L2ZuBy18qlUol0piH+UJsOtzWW&#10;P7uz0/D9djrsH9R79eIeu8GPSpJLpdb303HzDCLiGP9huOqzOhTsdPRnskG0GmaL1ZJRDtIUxBVI&#10;Uh531JCoJ5BFLm8XFH8AAAD//wMAUEsBAi0AFAAGAAgAAAAhALaDOJL+AAAA4QEAABMAAAAAAAAA&#10;AAAAAAAAAAAAAFtDb250ZW50X1R5cGVzXS54bWxQSwECLQAUAAYACAAAACEAOP0h/9YAAACUAQAA&#10;CwAAAAAAAAAAAAAAAAAvAQAAX3JlbHMvLnJlbHNQSwECLQAUAAYACAAAACEAu0VQrwkCAAD0AwAA&#10;DgAAAAAAAAAAAAAAAAAuAgAAZHJzL2Uyb0RvYy54bWxQSwECLQAUAAYACAAAACEAd9w7Hd0AAAAJ&#10;AQAADwAAAAAAAAAAAAAAAABjBAAAZHJzL2Rvd25yZXYueG1sUEsFBgAAAAAEAAQA8wAAAG0FAAAA&#10;AA==&#10;" filled="f" stroked="f">
-                      <v:textbox>
-                        <w:txbxContent>
-                          <w:p>
-                            <w:pPr>
-                              <w:rPr>
-                                <w:lang w:val="en-US"/>
-                              </w:rPr>
-                            </w:pPr>
-                            <w:r>
-                              <w:t>Entregables/EDT</w:t>
-                            </w:r>
-                          </w:p>
-                        </w:txbxContent>
-                      </v:textbox>
-                    </v:shape>
-                  </w:pict>
-                </mc:Fallback>
-              </mc:AlternateContent>
-            </w:r>
-          </w:p>
-        </w:tc>
-        <w:tc>
-          <w:tcPr>
-            <w:tcW w:w="1335" w:type="dxa"/>
-            <w:shd w:val="clear" w:color="auto" w:fill="FFC000" w:themeFill="accent4"/>
-          </w:tcPr>
-          <w:p>
-            <w:pPr>
-              <w:rPr>
-                <w:rFonts w:ascii="Times New Roman" w:hAnsi="Times New Roman" w:cs="Times New Roman"/>
-                <w:sz w:val="24"/>
-              </w:rPr>
-            </w:pPr>
-            <w:r>
-              <w:rPr>
-                <w:rFonts w:ascii="Times New Roman" w:hAnsi="Times New Roman" w:cs="Times New Roman"/>
-                <w:sz w:val="24"/>
-              </w:rPr>
-              <w:t>Angel Santa Cruz</w:t>
-            </w:r>
-          </w:p>
-        </w:tc>
-        <w:tc>
-          <w:tcPr>
-            <w:tcW w:w="1229" w:type="dxa"/>
-            <w:shd w:val="clear" w:color="auto" w:fill="FFC000" w:themeFill="accent4"/>
-          </w:tcPr>
-          <w:p>
-            <w:pPr>
-              <w:rPr>
-                <w:rFonts w:ascii="Times New Roman" w:hAnsi="Times New Roman" w:cs="Times New Roman"/>
-                <w:sz w:val="24"/>
-              </w:rPr>
-            </w:pPr>
-            <w:r>
-              <w:rPr>
-                <w:rFonts w:ascii="Times New Roman" w:hAnsi="Times New Roman" w:cs="Times New Roman"/>
-                <w:sz w:val="24"/>
-              </w:rPr>
-              <w:t>Gabriel Benavente</w:t>
-            </w:r>
-          </w:p>
-        </w:tc>
-        <w:tc>
-          <w:tcPr>
-            <w:tcW w:w="988" w:type="dxa"/>
-            <w:shd w:val="clear" w:color="auto" w:fill="FFC000" w:themeFill="accent4"/>
-          </w:tcPr>
-          <w:p>
-            <w:pPr>
-              <w:rPr>
-                <w:rFonts w:ascii="Times New Roman" w:hAnsi="Times New Roman" w:cs="Times New Roman"/>
-                <w:sz w:val="24"/>
-              </w:rPr>
-            </w:pPr>
-            <w:r>
-              <w:rPr>
-                <w:rFonts w:ascii="Times New Roman" w:hAnsi="Times New Roman" w:cs="Times New Roman"/>
-                <w:sz w:val="24"/>
-              </w:rPr>
-              <w:t>Hugo Bullón</w:t>
-            </w:r>
-          </w:p>
-        </w:tc>
-        <w:tc>
-          <w:tcPr>
-            <w:tcW w:w="1403" w:type="dxa"/>
-            <w:shd w:val="clear" w:color="auto" w:fill="FFC000" w:themeFill="accent4"/>
-          </w:tcPr>
-          <w:p>
-            <w:pPr>
-              <w:rPr>
-                <w:rFonts w:ascii="Times New Roman" w:hAnsi="Times New Roman" w:cs="Times New Roman"/>
-                <w:sz w:val="24"/>
-              </w:rPr>
-            </w:pPr>
-            <w:r>
-              <w:rPr>
-                <w:rFonts w:ascii="Times New Roman" w:hAnsi="Times New Roman" w:cs="Times New Roman"/>
-                <w:sz w:val="24"/>
-              </w:rPr>
-              <w:t>Miguel Manrique</w:t>
-            </w:r>
-          </w:p>
-        </w:tc>
-      </w:tr>
-      <w:tr>
-        <w:tc>
-          <w:tcPr>
-            <w:tcW w:w="3179" w:type="dxa"/>
-            <w:shd w:val="clear" w:color="auto" w:fill="D0CECE" w:themeFill="background2" w:themeFillShade="E6"/>
-          </w:tcPr>
-          <w:p>
-            <w:pPr>
-              <w:jc w:val="both"/>
-              <w:rPr>
-                <w:rFonts w:ascii="Times New Roman" w:hAnsi="Times New Roman" w:cs="Times New Roman"/>
-                <w:sz w:val="24"/>
-              </w:rPr>
-            </w:pPr>
-            <w:r>
-              <w:rPr>
-                <w:rFonts w:ascii="Times New Roman" w:hAnsi="Times New Roman" w:cs="Times New Roman"/>
-                <w:sz w:val="24"/>
-              </w:rPr>
-              <w:t>Entregable 1</w:t>
-            </w:r>
-          </w:p>
-        </w:tc>
-        <w:tc>
-          <w:tcPr>
-            <w:tcW w:w="1335" w:type="dxa"/>
-            <w:shd w:val="clear" w:color="auto" w:fill="D0CECE" w:themeFill="background2" w:themeFillShade="E6"/>
-          </w:tcPr>
-          <w:p>
-            <w:pPr>
-              <w:jc w:val="center"/>
-              <w:rPr>
-                <w:rFonts w:ascii="Times New Roman" w:hAnsi="Times New Roman" w:cs="Times New Roman"/>
-                <w:b/>
-                <w:sz w:val="24"/>
-              </w:rPr>
-            </w:pPr>
-            <w:r>
-              <w:rPr>
-                <w:rFonts w:ascii="Times New Roman" w:hAnsi="Times New Roman" w:cs="Times New Roman"/>
-                <w:b/>
-                <w:sz w:val="24"/>
-              </w:rPr>
-              <w:t>R</w:t>
-            </w:r>
-          </w:p>
-        </w:tc>
-        <w:tc>
-          <w:tcPr>
-            <w:tcW w:w="1229" w:type="dxa"/>
-            <w:shd w:val="clear" w:color="auto" w:fill="D0CECE" w:themeFill="background2" w:themeFillShade="E6"/>
-          </w:tcPr>
-          <w:p>
-            <w:pPr>
-              <w:jc w:val="center"/>
-              <w:rPr>
-                <w:rFonts w:ascii="Times New Roman" w:hAnsi="Times New Roman" w:cs="Times New Roman"/>
-                <w:b/>
-                <w:sz w:val="24"/>
-              </w:rPr>
-            </w:pPr>
-            <w:r>
-              <w:rPr>
-                <w:rFonts w:ascii="Times New Roman" w:hAnsi="Times New Roman" w:cs="Times New Roman"/>
-                <w:b/>
-                <w:sz w:val="24"/>
-              </w:rPr>
-              <w:t>A</w:t>
-            </w:r>
-          </w:p>
-        </w:tc>
-        <w:tc>
-          <w:tcPr>
-            <w:tcW w:w="988" w:type="dxa"/>
-            <w:shd w:val="clear" w:color="auto" w:fill="D0CECE" w:themeFill="background2" w:themeFillShade="E6"/>
-          </w:tcPr>
-          <w:p>
-            <w:pPr>
-              <w:jc w:val="center"/>
-              <w:rPr>
-                <w:rFonts w:ascii="Times New Roman" w:hAnsi="Times New Roman" w:cs="Times New Roman"/>
-                <w:b/>
-                <w:sz w:val="24"/>
-              </w:rPr>
-            </w:pPr>
-            <w:r>
-              <w:rPr>
-                <w:rFonts w:ascii="Times New Roman" w:hAnsi="Times New Roman" w:cs="Times New Roman"/>
-                <w:b/>
-                <w:sz w:val="24"/>
-              </w:rPr>
-              <w:t>E</w:t>
-            </w:r>
-          </w:p>
-        </w:tc>
-        <w:tc>
-          <w:tcPr>
-            <w:tcW w:w="1403" w:type="dxa"/>
-            <w:shd w:val="clear" w:color="auto" w:fill="D0CECE" w:themeFill="background2" w:themeFillShade="E6"/>
-          </w:tcPr>
-          <w:p>
-            <w:pPr>
-              <w:jc w:val="center"/>
-              <w:rPr>
-                <w:rFonts w:ascii="Times New Roman" w:hAnsi="Times New Roman" w:cs="Times New Roman"/>
-                <w:b/>
-                <w:sz w:val="24"/>
-              </w:rPr>
-            </w:pPr>
-            <w:r>
-              <w:rPr>
-                <w:rFonts w:ascii="Times New Roman" w:hAnsi="Times New Roman" w:cs="Times New Roman"/>
-                <w:b/>
-                <w:sz w:val="24"/>
-              </w:rPr>
-              <w:t>E</w:t>
-            </w:r>
-          </w:p>
-        </w:tc>
-      </w:tr>
-      <w:tr>
-        <w:tc>
-          <w:tcPr>
-            <w:tcW w:w="3179" w:type="dxa"/>
-            <w:shd w:val="clear" w:color="auto" w:fill="D0CECE" w:themeFill="background2" w:themeFillShade="E6"/>
-          </w:tcPr>
-          <w:p>
-            <w:pPr>
-              <w:jc w:val="both"/>
-              <w:rPr>
-                <w:rFonts w:ascii="Times New Roman" w:hAnsi="Times New Roman" w:cs="Times New Roman"/>
-                <w:sz w:val="24"/>
-              </w:rPr>
-            </w:pPr>
-            <w:r>
-              <w:rPr>
-                <w:rFonts w:ascii="Times New Roman" w:hAnsi="Times New Roman" w:cs="Times New Roman"/>
-                <w:sz w:val="24"/>
-              </w:rPr>
-              <w:t>Entregable 2</w:t>
-            </w:r>
-          </w:p>
-        </w:tc>
-        <w:tc>
-          <w:tcPr>
-            <w:tcW w:w="1335" w:type="dxa"/>
-            <w:shd w:val="clear" w:color="auto" w:fill="D0CECE" w:themeFill="background2" w:themeFillShade="E6"/>
-          </w:tcPr>
-          <w:p>
-            <w:pPr>
-              <w:jc w:val="center"/>
-              <w:rPr>
-                <w:rFonts w:ascii="Times New Roman" w:hAnsi="Times New Roman" w:cs="Times New Roman"/>
-                <w:sz w:val="24"/>
-              </w:rPr>
-            </w:pPr>
-            <w:r>
-              <w:rPr>
-                <w:rFonts w:ascii="Times New Roman" w:hAnsi="Times New Roman" w:cs="Times New Roman"/>
-                <w:sz w:val="24"/>
-              </w:rPr>
-              <w:t>-</w:t>
-            </w:r>
-          </w:p>
-        </w:tc>
-        <w:tc>
-          <w:tcPr>
-            <w:tcW w:w="1229" w:type="dxa"/>
-            <w:shd w:val="clear" w:color="auto" w:fill="D0CECE" w:themeFill="background2" w:themeFillShade="E6"/>
-          </w:tcPr>
-          <w:p>
-            <w:pPr>
-              <w:jc w:val="center"/>
-              <w:rPr>
-                <w:rFonts w:ascii="Times New Roman" w:hAnsi="Times New Roman" w:cs="Times New Roman"/>
-                <w:sz w:val="24"/>
-              </w:rPr>
-            </w:pPr>
-            <w:r>
-              <w:rPr>
-                <w:rFonts w:ascii="Times New Roman" w:hAnsi="Times New Roman" w:cs="Times New Roman"/>
-                <w:sz w:val="24"/>
-              </w:rPr>
-              <w:t>-</w:t>
-            </w:r>
-          </w:p>
-        </w:tc>
-        <w:tc>
-          <w:tcPr>
-            <w:tcW w:w="988" w:type="dxa"/>
-            <w:shd w:val="clear" w:color="auto" w:fill="D0CECE" w:themeFill="background2" w:themeFillShade="E6"/>
-          </w:tcPr>
-          <w:p>
-            <w:pPr>
-              <w:jc w:val="center"/>
-              <w:rPr>
-                <w:rFonts w:ascii="Times New Roman" w:hAnsi="Times New Roman" w:cs="Times New Roman"/>
-                <w:sz w:val="24"/>
-              </w:rPr>
-            </w:pPr>
-            <w:r>
-              <w:rPr>
-                <w:rFonts w:ascii="Times New Roman" w:hAnsi="Times New Roman" w:cs="Times New Roman"/>
-                <w:sz w:val="24"/>
-              </w:rPr>
-              <w:t>-</w:t>
-            </w:r>
-          </w:p>
-        </w:tc>
-        <w:tc>
-          <w:tcPr>
-            <w:tcW w:w="1403" w:type="dxa"/>
-            <w:shd w:val="clear" w:color="auto" w:fill="D0CECE" w:themeFill="background2" w:themeFillShade="E6"/>
-          </w:tcPr>
-          <w:p>
-            <w:pPr>
-              <w:jc w:val="center"/>
-              <w:rPr>
-                <w:rFonts w:ascii="Times New Roman" w:hAnsi="Times New Roman" w:cs="Times New Roman"/>
-                <w:sz w:val="24"/>
-              </w:rPr>
-            </w:pPr>
-            <w:r>
-              <w:rPr>
-                <w:rFonts w:ascii="Times New Roman" w:hAnsi="Times New Roman" w:cs="Times New Roman"/>
-                <w:sz w:val="24"/>
-              </w:rPr>
-              <w:t>-</w:t>
-            </w:r>
-          </w:p>
-        </w:tc>
-      </w:tr>
-      <w:tr>
-        <w:tc>
-          <w:tcPr>
-            <w:tcW w:w="3179" w:type="dxa"/>
-            <w:shd w:val="clear" w:color="auto" w:fill="D0CECE" w:themeFill="background2" w:themeFillShade="E6"/>
-          </w:tcPr>
-          <w:p>
-            <w:pPr>
-              <w:jc w:val="both"/>
-              <w:rPr>
-                <w:rFonts w:ascii="Times New Roman" w:hAnsi="Times New Roman" w:cs="Times New Roman"/>
-                <w:sz w:val="24"/>
-              </w:rPr>
-            </w:pPr>
-            <w:r>
-              <w:rPr>
-                <w:rFonts w:ascii="Times New Roman" w:hAnsi="Times New Roman" w:cs="Times New Roman"/>
-                <w:sz w:val="24"/>
-              </w:rPr>
-              <w:t>Entregable 3</w:t>
-            </w:r>
-          </w:p>
-        </w:tc>
-        <w:tc>
-          <w:tcPr>
-            <w:tcW w:w="1335" w:type="dxa"/>
-            <w:shd w:val="clear" w:color="auto" w:fill="D0CECE" w:themeFill="background2" w:themeFillShade="E6"/>
-          </w:tcPr>
-          <w:p>
-            <w:pPr>
-              <w:jc w:val="center"/>
-              <w:rPr>
-                <w:rFonts w:ascii="Times New Roman" w:hAnsi="Times New Roman" w:cs="Times New Roman"/>
-                <w:sz w:val="24"/>
-              </w:rPr>
-            </w:pPr>
-            <w:r>
-              <w:rPr>
-                <w:rFonts w:ascii="Times New Roman" w:hAnsi="Times New Roman" w:cs="Times New Roman"/>
-                <w:sz w:val="24"/>
-              </w:rPr>
-              <w:t>-</w:t>
-            </w:r>
-          </w:p>
-        </w:tc>
-        <w:tc>
-          <w:tcPr>
-            <w:tcW w:w="1229" w:type="dxa"/>
-            <w:shd w:val="clear" w:color="auto" w:fill="D0CECE" w:themeFill="background2" w:themeFillShade="E6"/>
-          </w:tcPr>
-          <w:p>
-            <w:pPr>
-              <w:jc w:val="center"/>
-              <w:rPr>
-                <w:rFonts w:ascii="Times New Roman" w:hAnsi="Times New Roman" w:cs="Times New Roman"/>
-                <w:sz w:val="24"/>
-              </w:rPr>
-            </w:pPr>
-            <w:r>
-              <w:rPr>
-                <w:rFonts w:ascii="Times New Roman" w:hAnsi="Times New Roman" w:cs="Times New Roman"/>
-                <w:sz w:val="24"/>
-              </w:rPr>
-              <w:t>-</w:t>
-            </w:r>
-          </w:p>
-        </w:tc>
-        <w:tc>
-          <w:tcPr>
-            <w:tcW w:w="988" w:type="dxa"/>
-            <w:shd w:val="clear" w:color="auto" w:fill="D0CECE" w:themeFill="background2" w:themeFillShade="E6"/>
-          </w:tcPr>
-          <w:p>
-            <w:pPr>
-              <w:jc w:val="center"/>
-              <w:rPr>
-                <w:rFonts w:ascii="Times New Roman" w:hAnsi="Times New Roman" w:cs="Times New Roman"/>
-                <w:sz w:val="24"/>
-              </w:rPr>
-            </w:pPr>
-            <w:r>
-              <w:rPr>
-                <w:rFonts w:ascii="Times New Roman" w:hAnsi="Times New Roman" w:cs="Times New Roman"/>
-                <w:sz w:val="24"/>
-              </w:rPr>
-              <w:t>-</w:t>
-            </w:r>
-          </w:p>
-        </w:tc>
-        <w:tc>
-          <w:tcPr>
-            <w:tcW w:w="1403" w:type="dxa"/>
-            <w:shd w:val="clear" w:color="auto" w:fill="D0CECE" w:themeFill="background2" w:themeFillShade="E6"/>
-          </w:tcPr>
-          <w:p>
-            <w:pPr>
-              <w:jc w:val="center"/>
-              <w:rPr>
-                <w:rFonts w:ascii="Times New Roman" w:hAnsi="Times New Roman" w:cs="Times New Roman"/>
-                <w:sz w:val="24"/>
-              </w:rPr>
-            </w:pPr>
-            <w:r>
-              <w:rPr>
-                <w:rFonts w:ascii="Times New Roman" w:hAnsi="Times New Roman" w:cs="Times New Roman"/>
-                <w:sz w:val="24"/>
-              </w:rPr>
-              <w:t>-</w:t>
-            </w:r>
-          </w:p>
-        </w:tc>
-      </w:tr>
-      <w:tr>
-        <w:tc>
-          <w:tcPr>
-            <w:tcW w:w="3179" w:type="dxa"/>
-            <w:shd w:val="clear" w:color="auto" w:fill="D0CECE" w:themeFill="background2" w:themeFillShade="E6"/>
-          </w:tcPr>
-          <w:p>
-            <w:pPr>
-              <w:jc w:val="both"/>
-              <w:rPr>
-                <w:rFonts w:ascii="Times New Roman" w:hAnsi="Times New Roman" w:cs="Times New Roman"/>
-                <w:sz w:val="24"/>
-              </w:rPr>
-            </w:pPr>
-            <w:r>
-              <w:rPr>
-                <w:rFonts w:ascii="Times New Roman" w:hAnsi="Times New Roman" w:cs="Times New Roman"/>
-                <w:sz w:val="24"/>
-              </w:rPr>
-              <w:t>Entregable 4</w:t>
-            </w:r>
-          </w:p>
-        </w:tc>
-        <w:tc>
-          <w:tcPr>
-            <w:tcW w:w="1335" w:type="dxa"/>
-            <w:shd w:val="clear" w:color="auto" w:fill="D0CECE" w:themeFill="background2" w:themeFillShade="E6"/>
-          </w:tcPr>
-          <w:p>
-            <w:pPr>
-              <w:jc w:val="center"/>
-              <w:rPr>
-                <w:rFonts w:ascii="Times New Roman" w:hAnsi="Times New Roman" w:cs="Times New Roman"/>
-                <w:sz w:val="24"/>
-              </w:rPr>
-            </w:pPr>
-            <w:r>
-              <w:rPr>
-                <w:rFonts w:ascii="Times New Roman" w:hAnsi="Times New Roman" w:cs="Times New Roman"/>
-                <w:sz w:val="24"/>
-              </w:rPr>
-              <w:t>-</w:t>
-            </w:r>
-          </w:p>
-        </w:tc>
-        <w:tc>
-          <w:tcPr>
-            <w:tcW w:w="1229" w:type="dxa"/>
-            <w:shd w:val="clear" w:color="auto" w:fill="D0CECE" w:themeFill="background2" w:themeFillShade="E6"/>
-          </w:tcPr>
-          <w:p>
-            <w:pPr>
-              <w:jc w:val="center"/>
-              <w:rPr>
-                <w:rFonts w:ascii="Times New Roman" w:hAnsi="Times New Roman" w:cs="Times New Roman"/>
-                <w:sz w:val="24"/>
-              </w:rPr>
-            </w:pPr>
-            <w:r>
-              <w:rPr>
-                <w:rFonts w:ascii="Times New Roman" w:hAnsi="Times New Roman" w:cs="Times New Roman"/>
-                <w:sz w:val="24"/>
-              </w:rPr>
-              <w:t>-</w:t>
-            </w:r>
-          </w:p>
-        </w:tc>
-        <w:tc>
-          <w:tcPr>
-            <w:tcW w:w="988" w:type="dxa"/>
-            <w:shd w:val="clear" w:color="auto" w:fill="D0CECE" w:themeFill="background2" w:themeFillShade="E6"/>
-          </w:tcPr>
-          <w:p>
-            <w:pPr>
-              <w:jc w:val="center"/>
-              <w:rPr>
-                <w:rFonts w:ascii="Times New Roman" w:hAnsi="Times New Roman" w:cs="Times New Roman"/>
-                <w:sz w:val="24"/>
-              </w:rPr>
-            </w:pPr>
-            <w:r>
-              <w:rPr>
-                <w:rFonts w:ascii="Times New Roman" w:hAnsi="Times New Roman" w:cs="Times New Roman"/>
-                <w:sz w:val="24"/>
-              </w:rPr>
-              <w:t>-</w:t>
-            </w:r>
-          </w:p>
-        </w:tc>
-        <w:tc>
-          <w:tcPr>
-            <w:tcW w:w="1403" w:type="dxa"/>
-            <w:shd w:val="clear" w:color="auto" w:fill="D0CECE" w:themeFill="background2" w:themeFillShade="E6"/>
-          </w:tcPr>
-          <w:p>
-            <w:pPr>
-              <w:jc w:val="center"/>
-              <w:rPr>
-                <w:rFonts w:ascii="Times New Roman" w:hAnsi="Times New Roman" w:cs="Times New Roman"/>
-                <w:sz w:val="24"/>
-              </w:rPr>
-            </w:pPr>
-            <w:r>
-              <w:rPr>
-                <w:rFonts w:ascii="Times New Roman" w:hAnsi="Times New Roman" w:cs="Times New Roman"/>
-                <w:sz w:val="24"/>
-              </w:rPr>
-              <w:t>-</w:t>
-            </w:r>
-          </w:p>
-        </w:tc>
-      </w:tr>
-    </w:tbl>
-    <w:p>
-      <w:pPr>
-        <w:rPr>
-          <w:rFonts w:ascii="Times New Roman" w:hAnsi="Times New Roman" w:cs="Times New Roman"/>
-          <w:i/>
-          <w:sz w:val="24"/>
-        </w:rPr>
-      </w:pPr>
-      <w:r>
-        <w:rPr>
-          <w:rFonts w:ascii="Times New Roman" w:hAnsi="Times New Roman" w:cs="Times New Roman"/>
-          <w:i/>
-          <w:sz w:val="24"/>
-        </w:rPr>
-        <w:t>R = Responsable</w:t>
-      </w:r>
-      <w:r>
-        <w:rPr>
-          <w:rFonts w:ascii="Times New Roman" w:hAnsi="Times New Roman" w:cs="Times New Roman"/>
-          <w:i/>
-          <w:sz w:val="24"/>
-        </w:rPr>
-        <w:br/>
-        <w:t>A = Aprobación</w:t>
-      </w:r>
-      <w:r>
-        <w:rPr>
-          <w:rFonts w:ascii="Times New Roman" w:hAnsi="Times New Roman" w:cs="Times New Roman"/>
-          <w:i/>
-          <w:sz w:val="24"/>
-        </w:rPr>
-        <w:br/>
-        <w:t>E = Ejecución</w:t>
-      </w:r>
-    </w:p>
-    <w:p>
-      <w:pPr>
-        <w:rPr>
-          <w:rFonts w:ascii="Times New Roman" w:hAnsi="Times New Roman" w:cs="Times New Roman"/>
-          <w:i/>
-          <w:sz w:val="24"/>
-        </w:rPr>
-      </w:pPr>
-    </w:p>
-    <w:p>
-      <w:pPr>
-        <w:rPr>
-          <w:rFonts w:ascii="Times New Roman" w:hAnsi="Times New Roman" w:cs="Times New Roman"/>
-          <w:i/>
-          <w:sz w:val="24"/>
-        </w:rPr>
-      </w:pPr>
-    </w:p>
-    <w:p>
-      <w:pPr>
-        <w:rPr>
-          <w:rFonts w:ascii="Times New Roman" w:hAnsi="Times New Roman" w:cs="Times New Roman"/>
-          <w:i/>
-          <w:sz w:val="24"/>
-        </w:rPr>
-      </w:pPr>
-    </w:p>
-    <w:p>
-      <w:pPr>
-        <w:rPr>
-          <w:rFonts w:ascii="Times New Roman" w:hAnsi="Times New Roman" w:cs="Times New Roman"/>
-          <w:i/>
-          <w:sz w:val="24"/>
-        </w:rPr>
-      </w:pPr>
-    </w:p>
-    <w:p>
-      <w:pPr>
-        <w:rPr>
-          <w:rFonts w:ascii="Times New Roman" w:hAnsi="Times New Roman" w:cs="Times New Roman"/>
-          <w:i/>
-          <w:sz w:val="24"/>
-        </w:rPr>
-      </w:pPr>
-    </w:p>
-    <w:p>
-      <w:pPr>
-        <w:rPr>
-          <w:rFonts w:ascii="Times New Roman" w:hAnsi="Times New Roman" w:cs="Times New Roman"/>
-          <w:i/>
-          <w:sz w:val="24"/>
-        </w:rPr>
-      </w:pPr>
-    </w:p>
-    <w:p>
-      <w:pPr>
-        <w:rPr>
-          <w:rFonts w:ascii="Times New Roman" w:hAnsi="Times New Roman" w:cs="Times New Roman"/>
-          <w:i/>
-          <w:sz w:val="24"/>
-        </w:rPr>
-      </w:pPr>
-    </w:p>
-    <w:p>
-      <w:pPr>
-        <w:rPr>
-          <w:rFonts w:ascii="Times New Roman" w:hAnsi="Times New Roman" w:cs="Times New Roman"/>
-          <w:i/>
-          <w:sz w:val="24"/>
-        </w:rPr>
-      </w:pPr>
-      <w:bookmarkStart w:id="0" w:name="_GoBack"/>
-      <w:bookmarkEnd w:id="0"/>
-    </w:p>
-    <w:p>
-      <w:pPr>
+        <w:pStyle w:val="Heading1"/>
+        <w:numPr>
+          <w:ilvl w:val="0"/>
+          <w:numId w:val="2"/>
+        </w:numPr>
         <w:rPr>
           <w:rFonts w:ascii="Times New Roman" w:hAnsi="Times New Roman" w:cs="Times New Roman"/>
           <w:sz w:val="24"/>
         </w:rPr>
       </w:pPr>
-      <w:r>
-        <w:rPr>
-          <w:b/>
-          <w:sz w:val="48"/>
-        </w:rPr>
+      <w:bookmarkStart w:id="1" w:name="_Toc483253357"/>
+      <w:r>
         <w:lastRenderedPageBreak/>
-        <w:t>Cronograma y tiempos:</w:t>
-      </w:r>
+        <w:t>Cronograma y tiempos</w:t>
+      </w:r>
+      <w:bookmarkEnd w:id="1"/>
     </w:p>
-    <w:bookmarkStart w:id="1" w:name="_MON_1556720148"/>
-    <w:bookmarkEnd w:id="1"/>
+    <w:bookmarkStart w:id="2" w:name="_MON_1556720148"/>
+    <w:bookmarkEnd w:id="2"/>
     <w:p>
       <w:pPr>
         <w:rPr>
@@ -1640,10 +472,10 @@
             <v:path o:extrusionok="f" gradientshapeok="t" o:connecttype="rect"/>
             <o:lock v:ext="edit" aspectratio="t"/>
           </v:shapetype>
-          <v:shape id="_x0000_i1071" type="#_x0000_t75" style="width:436.25pt;height:208.25pt" o:ole="">
+          <v:shape id="_x0000_i1025" type="#_x0000_t75" style="width:436.2pt;height:208.2pt" o:ole="">
             <v:imagedata r:id="rId8" o:title=""/>
           </v:shape>
-          <o:OLEObject Type="Embed" ProgID="Excel.Sheet.8" ShapeID="_x0000_i1071" DrawAspect="Content" ObjectID="_1556984089" r:id="rId9"/>
+          <o:OLEObject Type="Embed" ProgID="Excel.Sheet.8" ShapeID="_x0000_i1025" DrawAspect="Content" ObjectID="_1556995217" r:id="rId9"/>
         </w:object>
       </w:r>
     </w:p>
@@ -1697,6 +529,7 @@
         <w:docPartUnique/>
       </w:docPartObj>
     </w:sdtPr>
+    <w:sdtEndPr/>
     <w:sdtContent>
       <w:p>
         <w:pPr>
@@ -1796,7 +629,7 @@
                                   <w:sz w:val="72"/>
                                   <w:szCs w:val="72"/>
                                 </w:rPr>
-                                <w:t>1</w:t>
+                                <w:t>2</w:t>
                               </w:r>
                               <w:r>
                                 <w:rPr>
@@ -1840,7 +673,7 @@
                     <v:h position="#0,topLeft" xrange="0,21600"/>
                   </v:handles>
                 </v:shapetype>
-                <v:shape id="Isosceles Triangle 3" o:spid="_x0000_s1028" type="#_x0000_t5" style="position:absolute;margin-left:478pt;margin-top:742pt;width:117.6pt;height:99.8pt;z-index:251659264;visibility:visible;mso-wrap-style:square;mso-width-percent:0;mso-height-percent:0;mso-wrap-distance-left:9pt;mso-wrap-distance-top:0;mso-wrap-distance-right:9pt;mso-wrap-distance-bottom:0;mso-position-horizontal:absolute;mso-position-horizontal-relative:page;mso-position-vertical:absolute;mso-position-vertical-relative:page;mso-width-percent:0;mso-height-percent:0;mso-width-relative:page;mso-height-relative:page;v-text-anchor:top" o:gfxdata="UEsDBBQABgAIAAAAIQC2gziS/gAAAOEBAAATAAAAW0NvbnRlbnRfVHlwZXNdLnhtbJSRQU7DMBBF&#10;90jcwfIWJU67QAgl6YK0S0CoHGBkTxKLZGx5TGhvj5O2G0SRWNoz/78nu9wcxkFMGNg6quQqL6RA&#10;0s5Y6ir5vt9lD1JwBDIwOMJKHpHlpr69KfdHjyxSmriSfYz+USnWPY7AufNIadK6MEJMx9ApD/oD&#10;OlTrorhX2lFEilmcO2RdNtjC5xDF9pCuTyYBB5bi6bQ4syoJ3g9WQ0ymaiLzg5KdCXlKLjvcW893&#10;SUOqXwnz5DrgnHtJTxOsQfEKIT7DmDSUCaxw7Rqn8787ZsmRM9e2VmPeBN4uqYvTtW7jvijg9N/y&#10;JsXecLq0q+WD6m8AAAD//wMAUEsDBBQABgAIAAAAIQA4/SH/1gAAAJQBAAALAAAAX3JlbHMvLnJl&#10;bHOkkMFqwzAMhu+DvYPRfXGawxijTi+j0GvpHsDYimMaW0Yy2fr2M4PBMnrbUb/Q94l/f/hMi1qR&#10;JVI2sOt6UJgd+ZiDgffL8ekFlFSbvV0oo4EbChzGx4f9GRdb25HMsYhqlCwG5lrLq9biZkxWOiqY&#10;22YiTra2kYMu1l1tQD30/bPm3wwYN0x18gb45AdQl1tp5j/sFB2T0FQ7R0nTNEV3j6o9feQzro1i&#10;OWA14Fm+Q8a1a8+Bvu/d/dMb2JY5uiPbhG/ktn4cqGU/er3pcvwCAAD//wMAUEsDBBQABgAIAAAA&#10;IQB9tWEBpQIAAEgFAAAOAAAAZHJzL2Uyb0RvYy54bWysVNuO0zAQfUfiHyy/d3PZ9JJo01W33aKV&#10;Flhplw9wbacxOHaw3aYL4t8ZO2lp4QUh8uD4MjOec+aMb24PjUR7bqzQqsTJVYwRV1QzobYl/vSy&#10;Hs0wso4oRqRWvMSv3OLb+ds3N11b8FTXWjJuEARRtujaEtfOtUUUWVrzhtgr3XIFh5U2DXGwNNuI&#10;GdJB9EZGaRxPok4b1hpNubWwu+oP8TzErypO3ceqstwhWWLIzYXRhHHjx2h+Q4qtIW0t6JAG+Ycs&#10;GiIUXHoKtSKOoJ0Rf4RqBDXa6spdUd1EuqoE5QEDoEni39A816TlAQuQY9sTTfb/haUf9k8GCVbi&#10;a4wUaaBED1ZbyiW36MUIoraSo2vPU9faAsyf2yfjkdr2UdMvFim9rMGKL4zRXc0Jg+wSbx9dOPiF&#10;BVe06d5rBteQndOBskNlGh8QyECHUJnXU2X4wSEKm0mWX49TKCCFsySdTLNJqF1EiqN7a6x7x3WD&#10;/KTEbsg9XEH2j9aF8rABJGGfMaoaCcXeE4mS2H8ha1IM1hD7GDPg1VKwtZAyLMx2s5QGgW+JV+n9&#10;Yt1DBlrOzaTyxkp7N88IKfodgDUk5AEGnXzPkzSL79J8tJ7MpqNsnY1H+TSejeIkv8sncZZnq/UP&#10;jybJilowxtWjUPyo2ST7O00M3dOrLagWdSXOx+k4EHWRvT0HGQg6MnRh1ggHLSxFU+LZiUZSeCnc&#10;KxYazBEh+3l0mX7gBDg4/gMrQTheK73m3GFzCAoNFHsdbTR7BSUZDXUGTcDzA5Nam28YddDKJbZf&#10;d8RwjOSDAjXmSZb53g+LbDz1OjLnJ5vzE6IohAIBYdRPl65/L3atEdsabkoCVUovQMGVcEep91kN&#10;uod2DZiGp8W/B+frYPXrAZz/BAAA//8DAFBLAwQUAAYACAAAACEAtvfd1OAAAAAOAQAADwAAAGRy&#10;cy9kb3ducmV2LnhtbExPyU7DMBS8I/EP1kPiRp2UEiUhToUQi0SVA4X27MYmjupNttuGv+f1VG4z&#10;mtEszXIymhxliKOzDPJZBkTa3onRDgy+v17vSiAxcSu4dlYy+JURlu31VcNr4U72Ux7XaSAYYmPN&#10;GaiUfE1p7JU0PM6clxa1HxcMT0jDQEXgJww3ms6zrKCGjxYbFPfyWcl+vz4YLJnKlzHobr9Z+dVH&#10;V3Vv78pvGbu9mZ4egSQ5pYsZzvNxOrS4aecOVkSiGVQPBX5JKCzKBaKzJa/yOZAdoqK8L4C2Df1/&#10;o/0DAAD//wMAUEsBAi0AFAAGAAgAAAAhALaDOJL+AAAA4QEAABMAAAAAAAAAAAAAAAAAAAAAAFtD&#10;b250ZW50X1R5cGVzXS54bWxQSwECLQAUAAYACAAAACEAOP0h/9YAAACUAQAACwAAAAAAAAAAAAAA&#10;AAAvAQAAX3JlbHMvLnJlbHNQSwECLQAUAAYACAAAACEAfbVhAaUCAABIBQAADgAAAAAAAAAAAAAA&#10;AAAuAgAAZHJzL2Uyb0RvYy54bWxQSwECLQAUAAYACAAAACEAtvfd1OAAAAAOAQAADwAAAAAAAAAA&#10;AAAAAAD/BAAAZHJzL2Rvd25yZXYueG1sUEsFBgAAAAAEAAQA8wAAAAwGAAAAAA==&#10;" adj="21600" fillcolor="#d2eaf1" stroked="f">
+                <v:shape id="Isosceles Triangle 3" o:spid="_x0000_s1027" type="#_x0000_t5" style="position:absolute;margin-left:478pt;margin-top:742pt;width:117.6pt;height:99.8pt;z-index:251659264;visibility:visible;mso-wrap-style:square;mso-width-percent:0;mso-height-percent:0;mso-wrap-distance-left:9pt;mso-wrap-distance-top:0;mso-wrap-distance-right:9pt;mso-wrap-distance-bottom:0;mso-position-horizontal:absolute;mso-position-horizontal-relative:page;mso-position-vertical:absolute;mso-position-vertical-relative:page;mso-width-percent:0;mso-height-percent:0;mso-width-relative:page;mso-height-relative:page;v-text-anchor:top" o:gfxdata="UEsDBBQABgAIAAAAIQC2gziS/gAAAOEBAAATAAAAW0NvbnRlbnRfVHlwZXNdLnhtbJSRQU7DMBBF&#10;90jcwfIWJU67QAgl6YK0S0CoHGBkTxKLZGx5TGhvj5O2G0SRWNoz/78nu9wcxkFMGNg6quQqL6RA&#10;0s5Y6ir5vt9lD1JwBDIwOMJKHpHlpr69KfdHjyxSmriSfYz+USnWPY7AufNIadK6MEJMx9ApD/oD&#10;OlTrorhX2lFEilmcO2RdNtjC5xDF9pCuTyYBB5bi6bQ4syoJ3g9WQ0ymaiLzg5KdCXlKLjvcW893&#10;SUOqXwnz5DrgnHtJTxOsQfEKIT7DmDSUCaxw7Rqn8787ZsmRM9e2VmPeBN4uqYvTtW7jvijg9N/y&#10;JsXecLq0q+WD6m8AAAD//wMAUEsDBBQABgAIAAAAIQA4/SH/1gAAAJQBAAALAAAAX3JlbHMvLnJl&#10;bHOkkMFqwzAMhu+DvYPRfXGawxijTi+j0GvpHsDYimMaW0Yy2fr2M4PBMnrbUb/Q94l/f/hMi1qR&#10;JVI2sOt6UJgd+ZiDgffL8ekFlFSbvV0oo4EbChzGx4f9GRdb25HMsYhqlCwG5lrLq9biZkxWOiqY&#10;22YiTra2kYMu1l1tQD30/bPm3wwYN0x18gb45AdQl1tp5j/sFB2T0FQ7R0nTNEV3j6o9feQzro1i&#10;OWA14Fm+Q8a1a8+Bvu/d/dMb2JY5uiPbhG/ktn4cqGU/er3pcvwCAAD//wMAUEsDBBQABgAIAAAA&#10;IQB9tWEBpQIAAEgFAAAOAAAAZHJzL2Uyb0RvYy54bWysVNuO0zAQfUfiHyy/d3PZ9JJo01W33aKV&#10;Flhplw9wbacxOHaw3aYL4t8ZO2lp4QUh8uD4MjOec+aMb24PjUR7bqzQqsTJVYwRV1QzobYl/vSy&#10;Hs0wso4oRqRWvMSv3OLb+ds3N11b8FTXWjJuEARRtujaEtfOtUUUWVrzhtgr3XIFh5U2DXGwNNuI&#10;GdJB9EZGaRxPok4b1hpNubWwu+oP8TzErypO3ceqstwhWWLIzYXRhHHjx2h+Q4qtIW0t6JAG+Ycs&#10;GiIUXHoKtSKOoJ0Rf4RqBDXa6spdUd1EuqoE5QEDoEni39A816TlAQuQY9sTTfb/haUf9k8GCVbi&#10;a4wUaaBED1ZbyiW36MUIoraSo2vPU9faAsyf2yfjkdr2UdMvFim9rMGKL4zRXc0Jg+wSbx9dOPiF&#10;BVe06d5rBteQndOBskNlGh8QyECHUJnXU2X4wSEKm0mWX49TKCCFsySdTLNJqF1EiqN7a6x7x3WD&#10;/KTEbsg9XEH2j9aF8rABJGGfMaoaCcXeE4mS2H8ha1IM1hD7GDPg1VKwtZAyLMx2s5QGgW+JV+n9&#10;Yt1DBlrOzaTyxkp7N88IKfodgDUk5AEGnXzPkzSL79J8tJ7MpqNsnY1H+TSejeIkv8sncZZnq/UP&#10;jybJilowxtWjUPyo2ST7O00M3dOrLagWdSXOx+k4EHWRvT0HGQg6MnRh1ggHLSxFU+LZiUZSeCnc&#10;KxYazBEh+3l0mX7gBDg4/gMrQTheK73m3GFzCAoNFHsdbTR7BSUZDXUGTcDzA5Nam28YddDKJbZf&#10;d8RwjOSDAjXmSZb53g+LbDz1OjLnJ5vzE6IohAIBYdRPl65/L3atEdsabkoCVUovQMGVcEep91kN&#10;uod2DZiGp8W/B+frYPXrAZz/BAAA//8DAFBLAwQUAAYACAAAACEAtvfd1OAAAAAOAQAADwAAAGRy&#10;cy9kb3ducmV2LnhtbExPyU7DMBS8I/EP1kPiRp2UEiUhToUQi0SVA4X27MYmjupNttuGv+f1VG4z&#10;mtEszXIymhxliKOzDPJZBkTa3onRDgy+v17vSiAxcSu4dlYy+JURlu31VcNr4U72Ux7XaSAYYmPN&#10;GaiUfE1p7JU0PM6clxa1HxcMT0jDQEXgJww3ms6zrKCGjxYbFPfyWcl+vz4YLJnKlzHobr9Z+dVH&#10;V3Vv78pvGbu9mZ4egSQ5pYsZzvNxOrS4aecOVkSiGVQPBX5JKCzKBaKzJa/yOZAdoqK8L4C2Df1/&#10;o/0DAAD//wMAUEsBAi0AFAAGAAgAAAAhALaDOJL+AAAA4QEAABMAAAAAAAAAAAAAAAAAAAAAAFtD&#10;b250ZW50X1R5cGVzXS54bWxQSwECLQAUAAYACAAAACEAOP0h/9YAAACUAQAACwAAAAAAAAAAAAAA&#10;AAAvAQAAX3JlbHMvLnJlbHNQSwECLQAUAAYACAAAACEAfbVhAaUCAABIBQAADgAAAAAAAAAAAAAA&#10;AAAuAgAAZHJzL2Uyb0RvYy54bWxQSwECLQAUAAYACAAAACEAtvfd1OAAAAAOAQAADwAAAAAAAAAA&#10;AAAAAAD/BAAAZHJzL2Rvd25yZXYueG1sUEsFBgAAAAAEAAQA8wAAAAwGAAAAAA==&#10;" adj="21600" fillcolor="#d2eaf1" stroked="f">
                   <v:textbox>
                     <w:txbxContent>
                       <w:p>
@@ -1873,7 +706,7 @@
                             <w:sz w:val="72"/>
                             <w:szCs w:val="72"/>
                           </w:rPr>
-                          <w:t>1</w:t>
+                          <w:t>2</w:t>
                         </w:r>
                         <w:r>
                           <w:rPr>
@@ -2052,7 +885,7 @@
         </mc:Choice>
         <mc:Fallback>
           <w:pict>
-            <v:rect w14:anchorId="69D90D15" id="Rectangle 2" o:spid="_x0000_s1027" style="position:absolute;margin-left:353.6pt;margin-top:.75pt;width:70.8pt;height:31.8pt;z-index:251661312;visibility:visible;mso-wrap-style:square;mso-width-percent:0;mso-height-percent:0;mso-wrap-distance-left:9pt;mso-wrap-distance-top:0;mso-wrap-distance-right:9pt;mso-wrap-distance-bottom:0;mso-position-horizontal:absolute;mso-position-horizontal-relative:margin;mso-position-vertical:absolute;mso-position-vertical-relative:text;mso-width-percent:0;mso-height-percent:0;mso-width-relative:margin;mso-height-relative:margin;v-text-anchor:middle" o:gfxdata="UEsDBBQABgAIAAAAIQC2gziS/gAAAOEBAAATAAAAW0NvbnRlbnRfVHlwZXNdLnhtbJSRQU7DMBBF&#10;90jcwfIWJU67QAgl6YK0S0CoHGBkTxKLZGx5TGhvj5O2G0SRWNoz/78nu9wcxkFMGNg6quQqL6RA&#10;0s5Y6ir5vt9lD1JwBDIwOMJKHpHlpr69KfdHjyxSmriSfYz+USnWPY7AufNIadK6MEJMx9ApD/oD&#10;OlTrorhX2lFEilmcO2RdNtjC5xDF9pCuTyYBB5bi6bQ4syoJ3g9WQ0ymaiLzg5KdCXlKLjvcW893&#10;SUOqXwnz5DrgnHtJTxOsQfEKIT7DmDSUCaxw7Rqn8787ZsmRM9e2VmPeBN4uqYvTtW7jvijg9N/y&#10;JsXecLq0q+WD6m8AAAD//wMAUEsDBBQABgAIAAAAIQA4/SH/1gAAAJQBAAALAAAAX3JlbHMvLnJl&#10;bHOkkMFqwzAMhu+DvYPRfXGawxijTi+j0GvpHsDYimMaW0Yy2fr2M4PBMnrbUb/Q94l/f/hMi1qR&#10;JVI2sOt6UJgd+ZiDgffL8ekFlFSbvV0oo4EbChzGx4f9GRdb25HMsYhqlCwG5lrLq9biZkxWOiqY&#10;22YiTra2kYMu1l1tQD30/bPm3wwYN0x18gb45AdQl1tp5j/sFB2T0FQ7R0nTNEV3j6o9feQzro1i&#10;OWA14Fm+Q8a1a8+Bvu/d/dMb2JY5uiPbhG/ktn4cqGU/er3pcvwCAAD//wMAUEsDBBQABgAIAAAA&#10;IQDjSEtemgIAALgFAAAOAAAAZHJzL2Uyb0RvYy54bWysVEtv2zAMvg/YfxB0X+1kaZYGdYogRYcB&#10;RVu0HXpWZCk2IImapMTOfv0o+dHHih2K5aBQIvmR/Ezy/KLVihyE8zWYgk5OckqE4VDWZlfQn49X&#10;XxaU+MBMyRQYUdCj8PRi9fnTeWOXYgoVqFI4giDGLxtb0CoEu8wyzyuhmT8BKwwqJTjNAl7dLisd&#10;axBdq2ya5/OsAVdaB1x4j6+XnZKuEr6UgodbKb0IRBUUcwvpdOncxjNbnbPlzjFb1bxPg30gC81q&#10;g0FHqEsWGNm7+i8oXXMHHmQ44aAzkLLmItWA1UzyN9U8VMyKVAuS4+1Ik/9/sPzmcOdIXRZ0Solh&#10;Gj/RPZLGzE4JMo30NNYv0erB3rn+5lGMtbbS6fiPVZA2UXocKRVtIBwfF2dnkzkSz1E1y78uUEaU&#10;7NnZOh++C9AkCgV1GDwRyQ7XPnSmg0mM5UHV5VWtVLq43XajHDkw/Lrz+eb0ctGjvzJT5mOemGV0&#10;zSIDXc1JCkclIqAy90IidVjlNKWcmlaMCTHOhQmTTlWxUnR5nub4G9KMbR49EiUJMCJLrG/E7gEG&#10;yw5kwO4I6u2jq0g9Pzrn/0qscx49UmQwYXTWtQH3HoDCqvrInf1AUkdNZCm02xZNoriF8og95qAb&#10;Pm/5VY3f+pr5cMccThu2B26QcIuHVNAUFHqJkgrc7/feoz0OAWopaXB6C+p/7ZkTlKgfBsfjbDKb&#10;xXFPl9nptyle3EvN9qXG7PUGsIUmuKssT2K0D2oQpQP9hItmHaOiihmOsQvKgxsum9BtFVxVXKzX&#10;yQxH3LJwbR4sj+CR4NjLj+0Tc7Zv+ICTcgPDpLPlm77vbKOngfU+gKzTUDzz2lOP6yH1UL/K4v55&#10;eU9Wzwt39QcAAP//AwBQSwMEFAAGAAgAAAAhAJ8sN6PcAAAACAEAAA8AAABkcnMvZG93bnJldi54&#10;bWxMj0FPwkAQhe8m/ofNmHiTXYiltXZLjAkXOBBB43Vox7axO9t0F6j/3vEkx8n38uZ7xWpyvTrT&#10;GDrPFuYzA4q48nXHjYX3w/ohAxUico29Z7LwQwFW5e1NgXntL/xG531slJRwyNFCG+OQax2qlhyG&#10;mR+IhX350WGUc2x0PeJFyl2vF8YstcOO5UOLA722VH3vT84Cf5jtYUub3W6TfmZrNE8JcrT2/m56&#10;eQYVaYr/YfjTF3UoxenoT1wH1VtITbqQqIAElPDsMZMpRwvLZA66LPT1gPIXAAD//wMAUEsBAi0A&#10;FAAGAAgAAAAhALaDOJL+AAAA4QEAABMAAAAAAAAAAAAAAAAAAAAAAFtDb250ZW50X1R5cGVzXS54&#10;bWxQSwECLQAUAAYACAAAACEAOP0h/9YAAACUAQAACwAAAAAAAAAAAAAAAAAvAQAAX3JlbHMvLnJl&#10;bHNQSwECLQAUAAYACAAAACEA40hLXpoCAAC4BQAADgAAAAAAAAAAAAAAAAAuAgAAZHJzL2Uyb0Rv&#10;Yy54bWxQSwECLQAUAAYACAAAACEAnyw3o9wAAAAIAQAADwAAAAAAAAAAAAAAAAD0BAAAZHJzL2Rv&#10;d25yZXYueG1sUEsFBgAAAAAEAAQA8wAAAP0FAAAAAA==&#10;" fillcolor="#66c5d8" strokecolor="#66c5d8" strokeweight="1pt">
+            <v:rect w14:anchorId="69D90D15" id="Rectangle 2" o:spid="_x0000_s1026" style="position:absolute;margin-left:353.6pt;margin-top:.75pt;width:70.8pt;height:31.8pt;z-index:251661312;visibility:visible;mso-wrap-style:square;mso-width-percent:0;mso-height-percent:0;mso-wrap-distance-left:9pt;mso-wrap-distance-top:0;mso-wrap-distance-right:9pt;mso-wrap-distance-bottom:0;mso-position-horizontal:absolute;mso-position-horizontal-relative:margin;mso-position-vertical:absolute;mso-position-vertical-relative:text;mso-width-percent:0;mso-height-percent:0;mso-width-relative:margin;mso-height-relative:margin;v-text-anchor:middle" o:gfxdata="UEsDBBQABgAIAAAAIQC2gziS/gAAAOEBAAATAAAAW0NvbnRlbnRfVHlwZXNdLnhtbJSRQU7DMBBF&#10;90jcwfIWJU67QAgl6YK0S0CoHGBkTxKLZGx5TGhvj5O2G0SRWNoz/78nu9wcxkFMGNg6quQqL6RA&#10;0s5Y6ir5vt9lD1JwBDIwOMJKHpHlpr69KfdHjyxSmriSfYz+USnWPY7AufNIadK6MEJMx9ApD/oD&#10;OlTrorhX2lFEilmcO2RdNtjC5xDF9pCuTyYBB5bi6bQ4syoJ3g9WQ0ymaiLzg5KdCXlKLjvcW893&#10;SUOqXwnz5DrgnHtJTxOsQfEKIT7DmDSUCaxw7Rqn8787ZsmRM9e2VmPeBN4uqYvTtW7jvijg9N/y&#10;JsXecLq0q+WD6m8AAAD//wMAUEsDBBQABgAIAAAAIQA4/SH/1gAAAJQBAAALAAAAX3JlbHMvLnJl&#10;bHOkkMFqwzAMhu+DvYPRfXGawxijTi+j0GvpHsDYimMaW0Yy2fr2M4PBMnrbUb/Q94l/f/hMi1qR&#10;JVI2sOt6UJgd+ZiDgffL8ekFlFSbvV0oo4EbChzGx4f9GRdb25HMsYhqlCwG5lrLq9biZkxWOiqY&#10;22YiTra2kYMu1l1tQD30/bPm3wwYN0x18gb45AdQl1tp5j/sFB2T0FQ7R0nTNEV3j6o9feQzro1i&#10;OWA14Fm+Q8a1a8+Bvu/d/dMb2JY5uiPbhG/ktn4cqGU/er3pcvwCAAD//wMAUEsDBBQABgAIAAAA&#10;IQDjSEtemgIAALgFAAAOAAAAZHJzL2Uyb0RvYy54bWysVEtv2zAMvg/YfxB0X+1kaZYGdYogRYcB&#10;RVu0HXpWZCk2IImapMTOfv0o+dHHih2K5aBQIvmR/Ezy/KLVihyE8zWYgk5OckqE4VDWZlfQn49X&#10;XxaU+MBMyRQYUdCj8PRi9fnTeWOXYgoVqFI4giDGLxtb0CoEu8wyzyuhmT8BKwwqJTjNAl7dLisd&#10;axBdq2ya5/OsAVdaB1x4j6+XnZKuEr6UgodbKb0IRBUUcwvpdOncxjNbnbPlzjFb1bxPg30gC81q&#10;g0FHqEsWGNm7+i8oXXMHHmQ44aAzkLLmItWA1UzyN9U8VMyKVAuS4+1Ik/9/sPzmcOdIXRZ0Solh&#10;Gj/RPZLGzE4JMo30NNYv0erB3rn+5lGMtbbS6fiPVZA2UXocKRVtIBwfF2dnkzkSz1E1y78uUEaU&#10;7NnZOh++C9AkCgV1GDwRyQ7XPnSmg0mM5UHV5VWtVLq43XajHDkw/Lrz+eb0ctGjvzJT5mOemGV0&#10;zSIDXc1JCkclIqAy90IidVjlNKWcmlaMCTHOhQmTTlWxUnR5nub4G9KMbR49EiUJMCJLrG/E7gEG&#10;yw5kwO4I6u2jq0g9Pzrn/0qscx49UmQwYXTWtQH3HoDCqvrInf1AUkdNZCm02xZNoriF8og95qAb&#10;Pm/5VY3f+pr5cMccThu2B26QcIuHVNAUFHqJkgrc7/feoz0OAWopaXB6C+p/7ZkTlKgfBsfjbDKb&#10;xXFPl9nptyle3EvN9qXG7PUGsIUmuKssT2K0D2oQpQP9hItmHaOiihmOsQvKgxsum9BtFVxVXKzX&#10;yQxH3LJwbR4sj+CR4NjLj+0Tc7Zv+ICTcgPDpLPlm77vbKOngfU+gKzTUDzz2lOP6yH1UL/K4v55&#10;eU9Wzwt39QcAAP//AwBQSwMEFAAGAAgAAAAhAJ8sN6PcAAAACAEAAA8AAABkcnMvZG93bnJldi54&#10;bWxMj0FPwkAQhe8m/ofNmHiTXYiltXZLjAkXOBBB43Vox7axO9t0F6j/3vEkx8n38uZ7xWpyvTrT&#10;GDrPFuYzA4q48nXHjYX3w/ohAxUico29Z7LwQwFW5e1NgXntL/xG531slJRwyNFCG+OQax2qlhyG&#10;mR+IhX350WGUc2x0PeJFyl2vF8YstcOO5UOLA722VH3vT84Cf5jtYUub3W6TfmZrNE8JcrT2/m56&#10;eQYVaYr/YfjTF3UoxenoT1wH1VtITbqQqIAElPDsMZMpRwvLZA66LPT1gPIXAAD//wMAUEsBAi0A&#10;FAAGAAgAAAAhALaDOJL+AAAA4QEAABMAAAAAAAAAAAAAAAAAAAAAAFtDb250ZW50X1R5cGVzXS54&#10;bWxQSwECLQAUAAYACAAAACEAOP0h/9YAAACUAQAACwAAAAAAAAAAAAAAAAAvAQAAX3JlbHMvLnJl&#10;bHNQSwECLQAUAAYACAAAACEA40hLXpoCAAC4BQAADgAAAAAAAAAAAAAAAAAuAgAAZHJzL2Uyb0Rv&#10;Yy54bWxQSwECLQAUAAYACAAAACEAnyw3o9wAAAAIAQAADwAAAAAAAAAAAAAAAAD0BAAAZHJzL2Rv&#10;d25yZXYueG1sUEsFBgAAAAAEAAQA8wAAAP0FAAAAAA==&#10;" fillcolor="#66c5d8" strokecolor="#66c5d8" strokeweight="1pt">
               <v:textbox>
                 <w:txbxContent>
                   <w:p>
@@ -2264,6 +1097,96 @@
 <file path=word/numbering.xml><?xml version="1.0" encoding="utf-8"?>
 <w:numbering xmlns:wpc="http://schemas.microsoft.com/office/word/2010/wordprocessingCanvas" xmlns:cx="http://schemas.microsoft.com/office/drawing/2014/chartex" xmlns:cx1="http://schemas.microsoft.com/office/drawing/2015/9/8/chartex" xmlns:cx2="http://schemas.microsoft.com/office/drawing/2015/10/21/chartex" xmlns:cx3="http://schemas.microsoft.com/office/drawing/2016/5/9/chartex" xmlns:cx4="http://schemas.microsoft.com/office/drawing/2016/5/10/chartex" xmlns:cx5="http://schemas.microsoft.com/office/drawing/2016/5/11/chartex" xmlns:cx6="http://schemas.microsoft.com/office/drawing/2016/5/12/chartex" xmlns:cx7="http://schemas.microsoft.com/office/drawing/2016/5/13/chartex" xmlns:cx8="http://schemas.microsoft.com/office/drawing/2016/5/14/chartex" xmlns:mc="http://schemas.openxmlformats.org/markup-compatibility/2006" xmlns:o="urn:schemas-microsoft-com:office:office" xmlns:r="http://schemas.openxmlformats.org/officeDocument/2006/relationships" xmlns:m="http://schemas.openxmlformats.org/officeDocument/2006/math" xmlns:v="urn:schemas-microsoft-com:vml" xmlns:wp14="http://schemas.microsoft.com/office/word/2010/wordprocessingDrawing" xmlns:wp="http://schemas.openxmlformats.org/drawingml/2006/wordprocessingDrawing" xmlns:w10="urn:schemas-microsoft-com:office:word" xmlns:w="http://schemas.openxmlformats.org/wordprocessingml/2006/main" xmlns:w14="http://schemas.microsoft.com/office/word/2010/wordml" xmlns:w15="http://schemas.microsoft.com/office/word/2012/wordml" xmlns:w16se="http://schemas.microsoft.com/office/word/2015/wordml/symex" xmlns:wpg="http://schemas.microsoft.com/office/word/2010/wordprocessingGroup" xmlns:wpi="http://schemas.microsoft.com/office/word/2010/wordprocessingInk" xmlns:wne="http://schemas.microsoft.com/office/word/2006/wordml" xmlns:wps="http://schemas.microsoft.com/office/word/2010/wordprocessingShape" mc:Ignorable="w14 w15 w16se wp14">
   <w:abstractNum w:abstractNumId="0" w15:restartNumberingAfterBreak="0">
+    <w:nsid w:val="3B2F2B6D"/>
+    <w:multiLevelType w:val="hybridMultilevel"/>
+    <w:tmpl w:val="633690D0"/>
+    <w:lvl w:ilvl="0" w:tplc="74B48D9E">
+      <w:start w:val="1"/>
+      <w:numFmt w:val="decimal"/>
+      <w:lvlText w:val="%1."/>
+      <w:lvlJc w:val="left"/>
+      <w:pPr>
+        <w:ind w:left="732" w:hanging="372"/>
+      </w:pPr>
+      <w:rPr>
+        <w:rFonts w:asciiTheme="minorHAnsi" w:hAnsiTheme="minorHAnsi" w:cstheme="majorBidi" w:hint="default"/>
+        <w:sz w:val="48"/>
+      </w:rPr>
+    </w:lvl>
+    <w:lvl w:ilvl="1" w:tplc="280A0019" w:tentative="1">
+      <w:start w:val="1"/>
+      <w:numFmt w:val="lowerLetter"/>
+      <w:lvlText w:val="%2."/>
+      <w:lvlJc w:val="left"/>
+      <w:pPr>
+        <w:ind w:left="1440" w:hanging="360"/>
+      </w:pPr>
+    </w:lvl>
+    <w:lvl w:ilvl="2" w:tplc="280A001B" w:tentative="1">
+      <w:start w:val="1"/>
+      <w:numFmt w:val="lowerRoman"/>
+      <w:lvlText w:val="%3."/>
+      <w:lvlJc w:val="right"/>
+      <w:pPr>
+        <w:ind w:left="2160" w:hanging="180"/>
+      </w:pPr>
+    </w:lvl>
+    <w:lvl w:ilvl="3" w:tplc="280A000F" w:tentative="1">
+      <w:start w:val="1"/>
+      <w:numFmt w:val="decimal"/>
+      <w:lvlText w:val="%4."/>
+      <w:lvlJc w:val="left"/>
+      <w:pPr>
+        <w:ind w:left="2880" w:hanging="360"/>
+      </w:pPr>
+    </w:lvl>
+    <w:lvl w:ilvl="4" w:tplc="280A0019" w:tentative="1">
+      <w:start w:val="1"/>
+      <w:numFmt w:val="lowerLetter"/>
+      <w:lvlText w:val="%5."/>
+      <w:lvlJc w:val="left"/>
+      <w:pPr>
+        <w:ind w:left="3600" w:hanging="360"/>
+      </w:pPr>
+    </w:lvl>
+    <w:lvl w:ilvl="5" w:tplc="280A001B" w:tentative="1">
+      <w:start w:val="1"/>
+      <w:numFmt w:val="lowerRoman"/>
+      <w:lvlText w:val="%6."/>
+      <w:lvlJc w:val="right"/>
+      <w:pPr>
+        <w:ind w:left="4320" w:hanging="180"/>
+      </w:pPr>
+    </w:lvl>
+    <w:lvl w:ilvl="6" w:tplc="280A000F" w:tentative="1">
+      <w:start w:val="1"/>
+      <w:numFmt w:val="decimal"/>
+      <w:lvlText w:val="%7."/>
+      <w:lvlJc w:val="left"/>
+      <w:pPr>
+        <w:ind w:left="5040" w:hanging="360"/>
+      </w:pPr>
+    </w:lvl>
+    <w:lvl w:ilvl="7" w:tplc="280A0019" w:tentative="1">
+      <w:start w:val="1"/>
+      <w:numFmt w:val="lowerLetter"/>
+      <w:lvlText w:val="%8."/>
+      <w:lvlJc w:val="left"/>
+      <w:pPr>
+        <w:ind w:left="5760" w:hanging="360"/>
+      </w:pPr>
+    </w:lvl>
+    <w:lvl w:ilvl="8" w:tplc="280A001B" w:tentative="1">
+      <w:start w:val="1"/>
+      <w:numFmt w:val="lowerRoman"/>
+      <w:lvlText w:val="%9."/>
+      <w:lvlJc w:val="right"/>
+      <w:pPr>
+        <w:ind w:left="6480" w:hanging="180"/>
+      </w:pPr>
+    </w:lvl>
+  </w:abstractNum>
+  <w:abstractNum w:abstractNumId="1" w15:restartNumberingAfterBreak="0">
     <w:nsid w:val="530E17F7"/>
     <w:multiLevelType w:val="multilevel"/>
     <w:tmpl w:val="67968600"/>
@@ -2354,6 +1277,9 @@
     </w:lvl>
   </w:abstractNum>
   <w:num w:numId="1">
+    <w:abstractNumId w:val="1"/>
+  </w:num>
+  <w:num w:numId="2">
     <w:abstractNumId w:val="0"/>
   </w:num>
 </w:numbering>
@@ -2756,9 +1682,31 @@
     <w:name w:val="Normal"/>
     <w:qFormat/>
   </w:style>
+  <w:style w:type="paragraph" w:styleId="Heading1">
+    <w:name w:val="heading 1"/>
+    <w:basedOn w:val="Normal"/>
+    <w:next w:val="Normal"/>
+    <w:link w:val="Heading1Char"/>
+    <w:uiPriority w:val="9"/>
+    <w:qFormat/>
+    <w:rsid w:val="00585527"/>
+    <w:pPr>
+      <w:keepNext/>
+      <w:keepLines/>
+      <w:spacing w:before="240" w:after="0"/>
+      <w:outlineLvl w:val="0"/>
+    </w:pPr>
+    <w:rPr>
+      <w:rFonts w:eastAsiaTheme="majorEastAsia" w:cstheme="majorBidi"/>
+      <w:b/>
+      <w:sz w:val="52"/>
+      <w:szCs w:val="32"/>
+    </w:rPr>
+  </w:style>
   <w:style w:type="character" w:default="1" w:styleId="DefaultParagraphFont">
     <w:name w:val="Default Paragraph Font"/>
     <w:uiPriority w:val="1"/>
+    <w:semiHidden/>
     <w:unhideWhenUsed/>
   </w:style>
   <w:style w:type="table" w:default="1" w:styleId="TableNormal">
@@ -2927,6 +1875,61 @@
         <w:shd w:val="clear" w:color="auto" w:fill="CCCCCC" w:themeFill="text1" w:themeFillTint="33"/>
       </w:tcPr>
     </w:tblStylePr>
+  </w:style>
+  <w:style w:type="character" w:customStyle="1" w:styleId="Heading1Char">
+    <w:name w:val="Heading 1 Char"/>
+    <w:basedOn w:val="DefaultParagraphFont"/>
+    <w:link w:val="Heading1"/>
+    <w:uiPriority w:val="9"/>
+    <w:rsid w:val="00585527"/>
+    <w:rPr>
+      <w:rFonts w:eastAsiaTheme="majorEastAsia" w:cstheme="majorBidi"/>
+      <w:b/>
+      <w:sz w:val="52"/>
+      <w:szCs w:val="32"/>
+    </w:rPr>
+  </w:style>
+  <w:style w:type="paragraph" w:styleId="TOCHeading">
+    <w:name w:val="TOC Heading"/>
+    <w:basedOn w:val="Heading1"/>
+    <w:next w:val="Normal"/>
+    <w:uiPriority w:val="39"/>
+    <w:unhideWhenUsed/>
+    <w:qFormat/>
+    <w:rsid w:val="00585527"/>
+    <w:pPr>
+      <w:outlineLvl w:val="9"/>
+    </w:pPr>
+    <w:rPr>
+      <w:rFonts w:asciiTheme="majorHAnsi" w:hAnsiTheme="majorHAnsi"/>
+      <w:b w:val="0"/>
+      <w:color w:val="2F5496" w:themeColor="accent1" w:themeShade="BF"/>
+      <w:sz w:val="32"/>
+      <w:lang w:val="en-US"/>
+    </w:rPr>
+  </w:style>
+  <w:style w:type="paragraph" w:styleId="TOC1">
+    <w:name w:val="toc 1"/>
+    <w:basedOn w:val="Normal"/>
+    <w:next w:val="Normal"/>
+    <w:autoRedefine/>
+    <w:uiPriority w:val="39"/>
+    <w:unhideWhenUsed/>
+    <w:rsid w:val="00585527"/>
+    <w:pPr>
+      <w:spacing w:after="100"/>
+    </w:pPr>
+  </w:style>
+  <w:style w:type="character" w:styleId="Hyperlink">
+    <w:name w:val="Hyperlink"/>
+    <w:basedOn w:val="DefaultParagraphFont"/>
+    <w:uiPriority w:val="99"/>
+    <w:unhideWhenUsed/>
+    <w:rsid w:val="00585527"/>
+    <w:rPr>
+      <w:color w:val="0563C1" w:themeColor="hyperlink"/>
+      <w:u w:val="single"/>
+    </w:rPr>
   </w:style>
 </w:styles>
 </file>
@@ -3231,7 +2234,7 @@
 </file>
 
 <file path=customXml/itemProps1.xml><?xml version="1.0" encoding="utf-8"?>
-<ds:datastoreItem xmlns:ds="http://schemas.openxmlformats.org/officeDocument/2006/customXml" ds:itemID="{D0888C0F-ABF0-40B0-9188-620B42CD430A}">
+<ds:datastoreItem xmlns:ds="http://schemas.openxmlformats.org/officeDocument/2006/customXml" ds:itemID="{31B7308A-931A-4D45-A64E-9A47E76CB882}">
   <ds:schemaRefs>
     <ds:schemaRef ds:uri="http://schemas.openxmlformats.org/officeDocument/2006/bibliography"/>
   </ds:schemaRefs>

</xml_diff>